<commit_message>
Apartat A - victor
</commit_message>
<xml_diff>
--- a/inici_memoria.docx
+++ b/inici_memoria.docx
@@ -1748,16 +1748,8 @@
               <w:rPr>
                 <w:lang w:val="ca-ES"/>
               </w:rPr>
-              <w:t xml:space="preserve">50% </w:t>
-            </w:r>
-            <w:proofErr w:type="spellStart"/>
-            <w:r>
-              <w:rPr>
-                <w:lang w:val="ca-ES"/>
-              </w:rPr>
-              <w:t>train</w:t>
-            </w:r>
-            <w:proofErr w:type="spellEnd"/>
+              <w:t>50% train</w:t>
+            </w:r>
           </w:p>
         </w:tc>
         <w:tc>
@@ -1848,16 +1840,8 @@
               <w:rPr>
                 <w:lang w:val="ca-ES"/>
               </w:rPr>
-              <w:t xml:space="preserve">80% </w:t>
-            </w:r>
-            <w:proofErr w:type="spellStart"/>
-            <w:r>
-              <w:rPr>
-                <w:lang w:val="ca-ES"/>
-              </w:rPr>
-              <w:t>train</w:t>
-            </w:r>
-            <w:proofErr w:type="spellEnd"/>
+              <w:t>80% train</w:t>
+            </w:r>
           </w:p>
         </w:tc>
         <w:tc>
@@ -1948,16 +1932,8 @@
               <w:rPr>
                 <w:lang w:val="ca-ES"/>
               </w:rPr>
-              <w:t xml:space="preserve">70% </w:t>
-            </w:r>
-            <w:proofErr w:type="spellStart"/>
-            <w:r>
-              <w:rPr>
-                <w:lang w:val="ca-ES"/>
-              </w:rPr>
-              <w:t>train</w:t>
-            </w:r>
-            <w:proofErr w:type="spellEnd"/>
+              <w:t>70% train</w:t>
+            </w:r>
           </w:p>
         </w:tc>
         <w:tc>
@@ -2770,77 +2746,48 @@
     </w:p>
     <w:p>
       <w:pPr>
-        <w:rPr>
-          <w:lang w:val="ca-ES"/>
-        </w:rPr>
-      </w:pPr>
-      <w:r>
-        <w:rPr>
-          <w:lang w:val="ca-ES"/>
-        </w:rPr>
-        <w:t xml:space="preserve">//bla </w:t>
-      </w:r>
-      <w:proofErr w:type="spellStart"/>
-      <w:r>
-        <w:rPr>
-          <w:lang w:val="ca-ES"/>
-        </w:rPr>
-        <w:t>bla</w:t>
-      </w:r>
-      <w:proofErr w:type="spellEnd"/>
-      <w:r>
-        <w:rPr>
-          <w:lang w:val="ca-ES"/>
-        </w:rPr>
-        <w:t xml:space="preserve"> </w:t>
-      </w:r>
-      <w:proofErr w:type="spellStart"/>
-      <w:r>
-        <w:rPr>
-          <w:lang w:val="ca-ES"/>
-        </w:rPr>
-        <w:t>bla</w:t>
-      </w:r>
-      <w:proofErr w:type="spellEnd"/>
-      <w:r>
-        <w:rPr>
-          <w:lang w:val="ca-ES"/>
-        </w:rPr>
-        <w:t xml:space="preserve">, </w:t>
-      </w:r>
-      <w:proofErr w:type="spellStart"/>
-      <w:r>
-        <w:rPr>
-          <w:lang w:val="ca-ES"/>
-        </w:rPr>
-        <w:t>descripcio</w:t>
-      </w:r>
-      <w:proofErr w:type="spellEnd"/>
-      <w:r>
-        <w:rPr>
-          <w:lang w:val="ca-ES"/>
-        </w:rPr>
-        <w:t xml:space="preserve"> de l’apartat A</w:t>
-      </w:r>
-      <w:r>
-        <w:rPr>
-          <w:lang w:val="ca-ES"/>
-        </w:rPr>
-        <w:t xml:space="preserve">, taules </w:t>
-      </w:r>
-      <w:proofErr w:type="spellStart"/>
-      <w:r>
-        <w:rPr>
-          <w:lang w:val="ca-ES"/>
-        </w:rPr>
-        <w:t>obtigudes</w:t>
-      </w:r>
-      <w:proofErr w:type="spellEnd"/>
-      <w:r>
-        <w:rPr>
-          <w:lang w:val="ca-ES"/>
-        </w:rPr>
-        <w:t xml:space="preserve"> sobre les que analitzarem els resultats son aquestes:</w:t>
+        <w:jc w:val="both"/>
+        <w:rPr>
+          <w:lang w:val="ca-ES"/>
+        </w:rPr>
+      </w:pPr>
+      <w:r>
+        <w:rPr>
+          <w:lang w:val="ca-ES"/>
+        </w:rPr>
+        <w:t>En aquest apartat analitzarem una base de dades diferent a l’apartat A. Aquesta es una base de dades més rica i en la que</w:t>
+      </w:r>
+      <w:r>
+        <w:rPr>
+          <w:lang w:val="ca-ES"/>
+        </w:rPr>
+        <w:t xml:space="preserve"> analitzarem numèricament els resultats de diferents models.</w:t>
+      </w:r>
+    </w:p>
+    <w:p>
+      <w:pPr>
+        <w:jc w:val="both"/>
+        <w:rPr>
+          <w:lang w:val="ca-ES"/>
+        </w:rPr>
+      </w:pPr>
+      <w:r>
+        <w:rPr>
+          <w:lang w:val="ca-ES"/>
+        </w:rPr>
+        <w:t xml:space="preserve">Treballarem diferents aspectes de la classificació i tots giraran al voltant dels </w:t>
+      </w:r>
+      <w:r>
+        <w:rPr>
+          <w:lang w:val="ca-ES"/>
+        </w:rPr>
+        <w:t>següents</w:t>
+      </w:r>
+      <w:r>
+        <w:rPr>
+          <w:lang w:val="ca-ES"/>
+        </w:rPr>
+        <w:t xml:space="preserve"> resultats obtinguts per cada model:</w:t>
       </w:r>
     </w:p>
     <w:p>
@@ -3139,21 +3086,7 @@
               <w:rPr>
                 <w:lang w:val="ca-ES"/>
               </w:rPr>
-              <w:t xml:space="preserve">50% </w:t>
-            </w:r>
-            <w:proofErr w:type="spellStart"/>
-            <w:r>
-              <w:rPr>
-                <w:lang w:val="ca-ES"/>
-              </w:rPr>
-              <w:t>train</w:t>
-            </w:r>
-            <w:proofErr w:type="spellEnd"/>
-            <w:r>
-              <w:rPr>
-                <w:lang w:val="ca-ES"/>
-              </w:rPr>
-              <w:t>, 50% test</w:t>
+              <w:t>50% train, 50% test</w:t>
             </w:r>
           </w:p>
         </w:tc>
@@ -3217,14 +3150,12 @@
                 <w:lang w:val="ca-ES"/>
               </w:rPr>
             </w:pPr>
-            <w:proofErr w:type="spellStart"/>
             <w:r>
               <w:rPr>
                 <w:lang w:val="ca-ES"/>
               </w:rPr>
               <w:t>True</w:t>
             </w:r>
-            <w:proofErr w:type="spellEnd"/>
           </w:p>
         </w:tc>
         <w:tc>
@@ -3294,21 +3225,7 @@
               <w:rPr>
                 <w:lang w:val="ca-ES"/>
               </w:rPr>
-              <w:t xml:space="preserve">80% </w:t>
-            </w:r>
-            <w:proofErr w:type="spellStart"/>
-            <w:r>
-              <w:rPr>
-                <w:lang w:val="ca-ES"/>
-              </w:rPr>
-              <w:t>train</w:t>
-            </w:r>
-            <w:proofErr w:type="spellEnd"/>
-            <w:r>
-              <w:rPr>
-                <w:lang w:val="ca-ES"/>
-              </w:rPr>
-              <w:t>, 20% test</w:t>
+              <w:t>80% train, 20% test</w:t>
             </w:r>
           </w:p>
         </w:tc>
@@ -3363,14 +3280,12 @@
                 <w:lang w:val="ca-ES"/>
               </w:rPr>
             </w:pPr>
-            <w:proofErr w:type="spellStart"/>
             <w:r>
               <w:rPr>
                 <w:lang w:val="ca-ES"/>
               </w:rPr>
               <w:t>True</w:t>
             </w:r>
-            <w:proofErr w:type="spellEnd"/>
           </w:p>
         </w:tc>
         <w:tc>
@@ -3431,21 +3346,7 @@
               <w:rPr>
                 <w:lang w:val="ca-ES"/>
               </w:rPr>
-              <w:t xml:space="preserve">70% </w:t>
-            </w:r>
-            <w:proofErr w:type="spellStart"/>
-            <w:r>
-              <w:rPr>
-                <w:lang w:val="ca-ES"/>
-              </w:rPr>
-              <w:t>train</w:t>
-            </w:r>
-            <w:proofErr w:type="spellEnd"/>
-            <w:r>
-              <w:rPr>
-                <w:lang w:val="ca-ES"/>
-              </w:rPr>
-              <w:t>, 30% test</w:t>
+              <w:t>70% train, 30% test</w:t>
             </w:r>
           </w:p>
         </w:tc>
@@ -3500,14 +3401,12 @@
                 <w:lang w:val="ca-ES"/>
               </w:rPr>
             </w:pPr>
-            <w:proofErr w:type="spellStart"/>
             <w:r>
               <w:rPr>
                 <w:lang w:val="ca-ES"/>
               </w:rPr>
               <w:t>True</w:t>
             </w:r>
-            <w:proofErr w:type="spellEnd"/>
           </w:p>
         </w:tc>
         <w:tc>
@@ -3868,14 +3767,12 @@
                 <w:lang w:val="ca-ES"/>
               </w:rPr>
             </w:pPr>
-            <w:proofErr w:type="spellStart"/>
             <w:r>
               <w:rPr>
                 <w:lang w:val="ca-ES"/>
               </w:rPr>
               <w:t>True</w:t>
             </w:r>
-            <w:proofErr w:type="spellEnd"/>
           </w:p>
         </w:tc>
         <w:tc>
@@ -3997,14 +3894,12 @@
                 <w:lang w:val="ca-ES"/>
               </w:rPr>
             </w:pPr>
-            <w:proofErr w:type="spellStart"/>
             <w:r>
               <w:rPr>
                 <w:lang w:val="ca-ES"/>
               </w:rPr>
               <w:t>True</w:t>
             </w:r>
-            <w:proofErr w:type="spellEnd"/>
           </w:p>
         </w:tc>
         <w:tc>
@@ -4123,14 +4018,12 @@
                 <w:lang w:val="ca-ES"/>
               </w:rPr>
             </w:pPr>
-            <w:proofErr w:type="spellStart"/>
             <w:r>
               <w:rPr>
                 <w:lang w:val="ca-ES"/>
               </w:rPr>
               <w:t>True</w:t>
             </w:r>
-            <w:proofErr w:type="spellEnd"/>
           </w:p>
         </w:tc>
         <w:tc>
@@ -4246,14 +4139,12 @@
                 <w:lang w:val="ca-ES"/>
               </w:rPr>
             </w:pPr>
-            <w:proofErr w:type="spellStart"/>
             <w:r>
               <w:rPr>
                 <w:lang w:val="ca-ES"/>
               </w:rPr>
               <w:t>True</w:t>
             </w:r>
-            <w:proofErr w:type="spellEnd"/>
           </w:p>
         </w:tc>
         <w:tc>
@@ -4372,14 +4263,12 @@
                 <w:lang w:val="ca-ES"/>
               </w:rPr>
             </w:pPr>
-            <w:proofErr w:type="spellStart"/>
             <w:r>
               <w:rPr>
                 <w:lang w:val="ca-ES"/>
               </w:rPr>
               <w:t>True</w:t>
             </w:r>
-            <w:proofErr w:type="spellEnd"/>
           </w:p>
         </w:tc>
         <w:tc>
@@ -4589,14 +4478,12 @@
                 <w:lang w:val="ca-ES"/>
               </w:rPr>
             </w:pPr>
-            <w:proofErr w:type="spellStart"/>
             <w:r>
               <w:rPr>
                 <w:lang w:val="ca-ES"/>
               </w:rPr>
               <w:t>True</w:t>
             </w:r>
-            <w:proofErr w:type="spellEnd"/>
           </w:p>
         </w:tc>
         <w:tc>
@@ -4641,6 +4528,27 @@
         </w:tc>
       </w:tr>
     </w:tbl>
+    <w:p>
+      <w:pPr>
+        <w:rPr>
+          <w:lang w:val="ca-ES"/>
+        </w:rPr>
+      </w:pPr>
+    </w:p>
+    <w:p>
+      <w:pPr>
+        <w:rPr>
+          <w:lang w:val="ca-ES"/>
+        </w:rPr>
+      </w:pPr>
+    </w:p>
+    <w:p>
+      <w:pPr>
+        <w:rPr>
+          <w:lang w:val="ca-ES"/>
+        </w:rPr>
+      </w:pPr>
+    </w:p>
     <w:p>
       <w:pPr>
         <w:rPr>
@@ -4939,21 +4847,7 @@
               <w:rPr>
                 <w:lang w:val="ca-ES"/>
               </w:rPr>
-              <w:t xml:space="preserve">50% </w:t>
-            </w:r>
-            <w:proofErr w:type="spellStart"/>
-            <w:r>
-              <w:rPr>
-                <w:lang w:val="ca-ES"/>
-              </w:rPr>
-              <w:t>train</w:t>
-            </w:r>
-            <w:proofErr w:type="spellEnd"/>
-            <w:r>
-              <w:rPr>
-                <w:lang w:val="ca-ES"/>
-              </w:rPr>
-              <w:t>, 50% test</w:t>
+              <w:t>50% train, 50% test</w:t>
             </w:r>
           </w:p>
         </w:tc>
@@ -5092,21 +4986,7 @@
               <w:rPr>
                 <w:lang w:val="ca-ES"/>
               </w:rPr>
-              <w:t xml:space="preserve">80% </w:t>
-            </w:r>
-            <w:proofErr w:type="spellStart"/>
-            <w:r>
-              <w:rPr>
-                <w:lang w:val="ca-ES"/>
-              </w:rPr>
-              <w:t>train</w:t>
-            </w:r>
-            <w:proofErr w:type="spellEnd"/>
-            <w:r>
-              <w:rPr>
-                <w:lang w:val="ca-ES"/>
-              </w:rPr>
-              <w:t>, 20% test</w:t>
+              <w:t>80% train, 20% test</w:t>
             </w:r>
           </w:p>
         </w:tc>
@@ -5227,21 +5107,7 @@
               <w:rPr>
                 <w:lang w:val="ca-ES"/>
               </w:rPr>
-              <w:t xml:space="preserve">70% </w:t>
-            </w:r>
-            <w:proofErr w:type="spellStart"/>
-            <w:r>
-              <w:rPr>
-                <w:lang w:val="ca-ES"/>
-              </w:rPr>
-              <w:t>train</w:t>
-            </w:r>
-            <w:proofErr w:type="spellEnd"/>
-            <w:r>
-              <w:rPr>
-                <w:lang w:val="ca-ES"/>
-              </w:rPr>
-              <w:t>, 30% test</w:t>
+              <w:t>70% train, 30% test</w:t>
             </w:r>
           </w:p>
         </w:tc>
@@ -6433,7 +6299,7 @@
     <w:tbl>
       <w:tblPr>
         <w:tblStyle w:val="Tabladelista4-nfasis4"/>
-        <w:tblW w:w="0" w:type="auto"/>
+        <w:tblW w:w="8784" w:type="dxa"/>
         <w:tblLook w:val="04A0" w:firstRow="1" w:lastRow="0" w:firstColumn="1" w:lastColumn="0" w:noHBand="0" w:noVBand="1"/>
       </w:tblPr>
       <w:tblGrid>
@@ -6441,8 +6307,8 @@
         <w:gridCol w:w="993"/>
         <w:gridCol w:w="1100"/>
         <w:gridCol w:w="931"/>
-        <w:gridCol w:w="1857"/>
-        <w:gridCol w:w="1350"/>
+        <w:gridCol w:w="1938"/>
+        <w:gridCol w:w="1559"/>
       </w:tblGrid>
       <w:tr>
         <w:trPr>
@@ -6465,6 +6331,7 @@
                 <w:sz w:val="36"/>
                 <w:lang w:val="ca-ES"/>
               </w:rPr>
+              <w:lastRenderedPageBreak/>
               <w:t>Decision</w:t>
             </w:r>
             <w:proofErr w:type="spellEnd"/>
@@ -6557,7 +6424,7 @@
         </w:tc>
         <w:tc>
           <w:tcPr>
-            <w:tcW w:w="1857" w:type="dxa"/>
+            <w:tcW w:w="1938" w:type="dxa"/>
           </w:tcPr>
           <w:p>
             <w:pPr>
@@ -6581,7 +6448,7 @@
         </w:tc>
         <w:tc>
           <w:tcPr>
-            <w:tcW w:w="1350" w:type="dxa"/>
+            <w:tcW w:w="1559" w:type="dxa"/>
           </w:tcPr>
           <w:p>
             <w:pPr>
@@ -6686,7 +6553,7 @@
         </w:tc>
         <w:tc>
           <w:tcPr>
-            <w:tcW w:w="1857" w:type="dxa"/>
+            <w:tcW w:w="1938" w:type="dxa"/>
             <w:tcBorders>
               <w:top w:val="single" w:sz="4" w:space="0" w:color="FFC000" w:themeColor="accent4"/>
               <w:bottom w:val="single" w:sz="4" w:space="0" w:color="auto"/>
@@ -6703,7 +6570,7 @@
         </w:tc>
         <w:tc>
           <w:tcPr>
-            <w:tcW w:w="1350" w:type="dxa"/>
+            <w:tcW w:w="1559" w:type="dxa"/>
             <w:tcBorders>
               <w:top w:val="single" w:sz="4" w:space="0" w:color="FFC000" w:themeColor="accent4"/>
               <w:bottom w:val="single" w:sz="4" w:space="0" w:color="auto"/>
@@ -6739,21 +6606,7 @@
               <w:rPr>
                 <w:lang w:val="ca-ES"/>
               </w:rPr>
-              <w:t xml:space="preserve">50% </w:t>
-            </w:r>
-            <w:proofErr w:type="spellStart"/>
-            <w:r>
-              <w:rPr>
-                <w:lang w:val="ca-ES"/>
-              </w:rPr>
-              <w:t>train</w:t>
-            </w:r>
-            <w:proofErr w:type="spellEnd"/>
-            <w:r>
-              <w:rPr>
-                <w:lang w:val="ca-ES"/>
-              </w:rPr>
-              <w:t>, 50% test</w:t>
+              <w:t>50% train, 50% test</w:t>
             </w:r>
           </w:p>
         </w:tc>
@@ -6827,7 +6680,7 @@
         </w:tc>
         <w:tc>
           <w:tcPr>
-            <w:tcW w:w="1857" w:type="dxa"/>
+            <w:tcW w:w="1938" w:type="dxa"/>
             <w:tcBorders>
               <w:top w:val="single" w:sz="4" w:space="0" w:color="auto"/>
             </w:tcBorders>
@@ -6850,7 +6703,7 @@
         </w:tc>
         <w:tc>
           <w:tcPr>
-            <w:tcW w:w="1350" w:type="dxa"/>
+            <w:tcW w:w="1559" w:type="dxa"/>
             <w:tcBorders>
               <w:top w:val="single" w:sz="4" w:space="0" w:color="auto"/>
             </w:tcBorders>
@@ -6892,21 +6745,7 @@
               <w:rPr>
                 <w:lang w:val="ca-ES"/>
               </w:rPr>
-              <w:t xml:space="preserve">80% </w:t>
-            </w:r>
-            <w:proofErr w:type="spellStart"/>
-            <w:r>
-              <w:rPr>
-                <w:lang w:val="ca-ES"/>
-              </w:rPr>
-              <w:t>train</w:t>
-            </w:r>
-            <w:proofErr w:type="spellEnd"/>
-            <w:r>
-              <w:rPr>
-                <w:lang w:val="ca-ES"/>
-              </w:rPr>
-              <w:t>, 20% test</w:t>
+              <w:t>80% train, 20% test</w:t>
             </w:r>
           </w:p>
         </w:tc>
@@ -6971,7 +6810,7 @@
         </w:tc>
         <w:tc>
           <w:tcPr>
-            <w:tcW w:w="1857" w:type="dxa"/>
+            <w:tcW w:w="1938" w:type="dxa"/>
           </w:tcPr>
           <w:p>
             <w:pPr>
@@ -6991,7 +6830,7 @@
         </w:tc>
         <w:tc>
           <w:tcPr>
-            <w:tcW w:w="1350" w:type="dxa"/>
+            <w:tcW w:w="1559" w:type="dxa"/>
           </w:tcPr>
           <w:p>
             <w:pPr>
@@ -7027,21 +6866,7 @@
               <w:rPr>
                 <w:lang w:val="ca-ES"/>
               </w:rPr>
-              <w:t xml:space="preserve">70% </w:t>
-            </w:r>
-            <w:proofErr w:type="spellStart"/>
-            <w:r>
-              <w:rPr>
-                <w:lang w:val="ca-ES"/>
-              </w:rPr>
-              <w:t>train</w:t>
-            </w:r>
-            <w:proofErr w:type="spellEnd"/>
-            <w:r>
-              <w:rPr>
-                <w:lang w:val="ca-ES"/>
-              </w:rPr>
-              <w:t>, 30% test</w:t>
+              <w:t>70% train, 30% test</w:t>
             </w:r>
           </w:p>
         </w:tc>
@@ -7106,7 +6931,7 @@
         </w:tc>
         <w:tc>
           <w:tcPr>
-            <w:tcW w:w="1857" w:type="dxa"/>
+            <w:tcW w:w="1938" w:type="dxa"/>
           </w:tcPr>
           <w:p>
             <w:pPr>
@@ -7126,7 +6951,7 @@
         </w:tc>
         <w:tc>
           <w:tcPr>
-            <w:tcW w:w="1350" w:type="dxa"/>
+            <w:tcW w:w="1559" w:type="dxa"/>
           </w:tcPr>
           <w:p>
             <w:pPr>
@@ -7221,7 +7046,7 @@
         </w:tc>
         <w:tc>
           <w:tcPr>
-            <w:tcW w:w="1857" w:type="dxa"/>
+            <w:tcW w:w="1938" w:type="dxa"/>
             <w:tcBorders>
               <w:bottom w:val="single" w:sz="4" w:space="0" w:color="FFD966" w:themeColor="accent4" w:themeTint="99"/>
             </w:tcBorders>
@@ -7239,7 +7064,7 @@
         </w:tc>
         <w:tc>
           <w:tcPr>
-            <w:tcW w:w="1350" w:type="dxa"/>
+            <w:tcW w:w="1559" w:type="dxa"/>
             <w:tcBorders>
               <w:bottom w:val="single" w:sz="4" w:space="0" w:color="FFD966" w:themeColor="accent4" w:themeTint="99"/>
             </w:tcBorders>
@@ -7342,7 +7167,7 @@
         </w:tc>
         <w:tc>
           <w:tcPr>
-            <w:tcW w:w="1857" w:type="dxa"/>
+            <w:tcW w:w="1938" w:type="dxa"/>
             <w:tcBorders>
               <w:bottom w:val="single" w:sz="4" w:space="0" w:color="auto"/>
             </w:tcBorders>
@@ -7359,7 +7184,7 @@
         </w:tc>
         <w:tc>
           <w:tcPr>
-            <w:tcW w:w="1350" w:type="dxa"/>
+            <w:tcW w:w="1559" w:type="dxa"/>
             <w:tcBorders>
               <w:bottom w:val="single" w:sz="4" w:space="0" w:color="auto"/>
             </w:tcBorders>
@@ -7398,7 +7223,6 @@
               <w:rPr>
                 <w:lang w:val="ca-ES"/>
               </w:rPr>
-              <w:lastRenderedPageBreak/>
               <w:t>K = 2</w:t>
             </w:r>
           </w:p>
@@ -7473,7 +7297,7 @@
         </w:tc>
         <w:tc>
           <w:tcPr>
-            <w:tcW w:w="1857" w:type="dxa"/>
+            <w:tcW w:w="1938" w:type="dxa"/>
             <w:tcBorders>
               <w:top w:val="single" w:sz="4" w:space="0" w:color="auto"/>
             </w:tcBorders>
@@ -7496,7 +7320,7 @@
         </w:tc>
         <w:tc>
           <w:tcPr>
-            <w:tcW w:w="1350" w:type="dxa"/>
+            <w:tcW w:w="1559" w:type="dxa"/>
             <w:tcBorders>
               <w:top w:val="single" w:sz="4" w:space="0" w:color="auto"/>
             </w:tcBorders>
@@ -7600,7 +7424,7 @@
         </w:tc>
         <w:tc>
           <w:tcPr>
-            <w:tcW w:w="1857" w:type="dxa"/>
+            <w:tcW w:w="1938" w:type="dxa"/>
           </w:tcPr>
           <w:p>
             <w:pPr>
@@ -7620,7 +7444,7 @@
         </w:tc>
         <w:tc>
           <w:tcPr>
-            <w:tcW w:w="1350" w:type="dxa"/>
+            <w:tcW w:w="1559" w:type="dxa"/>
           </w:tcPr>
           <w:p>
             <w:pPr>
@@ -7724,7 +7548,7 @@
         </w:tc>
         <w:tc>
           <w:tcPr>
-            <w:tcW w:w="1857" w:type="dxa"/>
+            <w:tcW w:w="1938" w:type="dxa"/>
           </w:tcPr>
           <w:p>
             <w:pPr>
@@ -7744,7 +7568,7 @@
         </w:tc>
         <w:tc>
           <w:tcPr>
-            <w:tcW w:w="1350" w:type="dxa"/>
+            <w:tcW w:w="1559" w:type="dxa"/>
           </w:tcPr>
           <w:p>
             <w:pPr>
@@ -7845,7 +7669,7 @@
         </w:tc>
         <w:tc>
           <w:tcPr>
-            <w:tcW w:w="1857" w:type="dxa"/>
+            <w:tcW w:w="1938" w:type="dxa"/>
           </w:tcPr>
           <w:p>
             <w:pPr>
@@ -7865,7 +7689,7 @@
         </w:tc>
         <w:tc>
           <w:tcPr>
-            <w:tcW w:w="1350" w:type="dxa"/>
+            <w:tcW w:w="1559" w:type="dxa"/>
           </w:tcPr>
           <w:p>
             <w:pPr>
@@ -7969,7 +7793,7 @@
         </w:tc>
         <w:tc>
           <w:tcPr>
-            <w:tcW w:w="1857" w:type="dxa"/>
+            <w:tcW w:w="1938" w:type="dxa"/>
           </w:tcPr>
           <w:p>
             <w:pPr>
@@ -7989,7 +7813,7 @@
         </w:tc>
         <w:tc>
           <w:tcPr>
-            <w:tcW w:w="1350" w:type="dxa"/>
+            <w:tcW w:w="1559" w:type="dxa"/>
           </w:tcPr>
           <w:p>
             <w:pPr>
@@ -8069,7 +7893,7 @@
         </w:tc>
         <w:tc>
           <w:tcPr>
-            <w:tcW w:w="1857" w:type="dxa"/>
+            <w:tcW w:w="1938" w:type="dxa"/>
             <w:shd w:val="clear" w:color="auto" w:fill="FFC000" w:themeFill="accent4"/>
           </w:tcPr>
           <w:p>
@@ -8084,7 +7908,7 @@
         </w:tc>
         <w:tc>
           <w:tcPr>
-            <w:tcW w:w="1350" w:type="dxa"/>
+            <w:tcW w:w="1559" w:type="dxa"/>
             <w:shd w:val="clear" w:color="auto" w:fill="FFC000" w:themeFill="accent4"/>
           </w:tcPr>
           <w:p>
@@ -8184,7 +8008,7 @@
         </w:tc>
         <w:tc>
           <w:tcPr>
-            <w:tcW w:w="1857" w:type="dxa"/>
+            <w:tcW w:w="1938" w:type="dxa"/>
           </w:tcPr>
           <w:p>
             <w:pPr>
@@ -8204,7 +8028,7 @@
         </w:tc>
         <w:tc>
           <w:tcPr>
-            <w:tcW w:w="1350" w:type="dxa"/>
+            <w:tcW w:w="1559" w:type="dxa"/>
           </w:tcPr>
           <w:p>
             <w:pPr>
@@ -8227,6 +8051,8 @@
     <w:p>
       <w:pPr>
         <w:rPr>
+          <w:sz w:val="2"/>
+          <w:szCs w:val="2"/>
           <w:lang w:val="ca-ES"/>
         </w:rPr>
       </w:pPr>
@@ -8530,21 +8356,7 @@
               <w:rPr>
                 <w:lang w:val="ca-ES"/>
               </w:rPr>
-              <w:t xml:space="preserve">50% </w:t>
-            </w:r>
-            <w:proofErr w:type="spellStart"/>
-            <w:r>
-              <w:rPr>
-                <w:lang w:val="ca-ES"/>
-              </w:rPr>
-              <w:t>train</w:t>
-            </w:r>
-            <w:proofErr w:type="spellEnd"/>
-            <w:r>
-              <w:rPr>
-                <w:lang w:val="ca-ES"/>
-              </w:rPr>
-              <w:t>, 50% test</w:t>
+              <w:t>50% train, 50% test</w:t>
             </w:r>
           </w:p>
         </w:tc>
@@ -8608,14 +8420,12 @@
                 <w:lang w:val="ca-ES"/>
               </w:rPr>
             </w:pPr>
-            <w:proofErr w:type="spellStart"/>
             <w:r>
               <w:rPr>
                 <w:lang w:val="ca-ES"/>
               </w:rPr>
               <w:t>True</w:t>
             </w:r>
-            <w:proofErr w:type="spellEnd"/>
           </w:p>
         </w:tc>
         <w:tc>
@@ -8685,21 +8495,7 @@
               <w:rPr>
                 <w:lang w:val="ca-ES"/>
               </w:rPr>
-              <w:t xml:space="preserve">80% </w:t>
-            </w:r>
-            <w:proofErr w:type="spellStart"/>
-            <w:r>
-              <w:rPr>
-                <w:lang w:val="ca-ES"/>
-              </w:rPr>
-              <w:t>train</w:t>
-            </w:r>
-            <w:proofErr w:type="spellEnd"/>
-            <w:r>
-              <w:rPr>
-                <w:lang w:val="ca-ES"/>
-              </w:rPr>
-              <w:t>, 20% test</w:t>
+              <w:t>80% train, 20% test</w:t>
             </w:r>
           </w:p>
         </w:tc>
@@ -8754,14 +8550,12 @@
                 <w:lang w:val="ca-ES"/>
               </w:rPr>
             </w:pPr>
-            <w:proofErr w:type="spellStart"/>
             <w:r>
               <w:rPr>
                 <w:lang w:val="ca-ES"/>
               </w:rPr>
               <w:t>True</w:t>
             </w:r>
-            <w:proofErr w:type="spellEnd"/>
           </w:p>
         </w:tc>
         <w:tc>
@@ -8822,21 +8616,7 @@
               <w:rPr>
                 <w:lang w:val="ca-ES"/>
               </w:rPr>
-              <w:t xml:space="preserve">70% </w:t>
-            </w:r>
-            <w:proofErr w:type="spellStart"/>
-            <w:r>
-              <w:rPr>
-                <w:lang w:val="ca-ES"/>
-              </w:rPr>
-              <w:t>train</w:t>
-            </w:r>
-            <w:proofErr w:type="spellEnd"/>
-            <w:r>
-              <w:rPr>
-                <w:lang w:val="ca-ES"/>
-              </w:rPr>
-              <w:t>, 30% test</w:t>
+              <w:t>70% train, 30% test</w:t>
             </w:r>
           </w:p>
         </w:tc>
@@ -8891,14 +8671,12 @@
                 <w:lang w:val="ca-ES"/>
               </w:rPr>
             </w:pPr>
-            <w:proofErr w:type="spellStart"/>
             <w:r>
               <w:rPr>
                 <w:lang w:val="ca-ES"/>
               </w:rPr>
               <w:t>True</w:t>
             </w:r>
-            <w:proofErr w:type="spellEnd"/>
           </w:p>
         </w:tc>
         <w:tc>
@@ -9259,14 +9037,12 @@
                 <w:lang w:val="ca-ES"/>
               </w:rPr>
             </w:pPr>
-            <w:proofErr w:type="spellStart"/>
             <w:r>
               <w:rPr>
                 <w:lang w:val="ca-ES"/>
               </w:rPr>
               <w:t>True</w:t>
             </w:r>
-            <w:proofErr w:type="spellEnd"/>
           </w:p>
         </w:tc>
         <w:tc>
@@ -9388,14 +9164,12 @@
                 <w:lang w:val="ca-ES"/>
               </w:rPr>
             </w:pPr>
-            <w:proofErr w:type="spellStart"/>
             <w:r>
               <w:rPr>
                 <w:lang w:val="ca-ES"/>
               </w:rPr>
               <w:t>True</w:t>
             </w:r>
-            <w:proofErr w:type="spellEnd"/>
           </w:p>
         </w:tc>
         <w:tc>
@@ -9514,14 +9288,12 @@
                 <w:lang w:val="ca-ES"/>
               </w:rPr>
             </w:pPr>
-            <w:proofErr w:type="spellStart"/>
             <w:r>
               <w:rPr>
                 <w:lang w:val="ca-ES"/>
               </w:rPr>
               <w:t>True</w:t>
             </w:r>
-            <w:proofErr w:type="spellEnd"/>
           </w:p>
         </w:tc>
         <w:tc>
@@ -9637,14 +9409,12 @@
                 <w:lang w:val="ca-ES"/>
               </w:rPr>
             </w:pPr>
-            <w:proofErr w:type="spellStart"/>
             <w:r>
               <w:rPr>
                 <w:lang w:val="ca-ES"/>
               </w:rPr>
               <w:t>True</w:t>
             </w:r>
-            <w:proofErr w:type="spellEnd"/>
           </w:p>
         </w:tc>
         <w:tc>
@@ -9763,14 +9533,12 @@
                 <w:lang w:val="ca-ES"/>
               </w:rPr>
             </w:pPr>
-            <w:proofErr w:type="spellStart"/>
             <w:r>
               <w:rPr>
                 <w:lang w:val="ca-ES"/>
               </w:rPr>
               <w:t>True</w:t>
             </w:r>
-            <w:proofErr w:type="spellEnd"/>
           </w:p>
         </w:tc>
         <w:tc>
@@ -9980,14 +9748,12 @@
                 <w:lang w:val="ca-ES"/>
               </w:rPr>
             </w:pPr>
-            <w:proofErr w:type="spellStart"/>
             <w:r>
               <w:rPr>
                 <w:lang w:val="ca-ES"/>
               </w:rPr>
               <w:t>True</w:t>
             </w:r>
-            <w:proofErr w:type="spellEnd"/>
           </w:p>
         </w:tc>
         <w:tc>
@@ -10035,6 +9801,8 @@
     <w:p>
       <w:pPr>
         <w:rPr>
+          <w:sz w:val="2"/>
+          <w:szCs w:val="2"/>
           <w:lang w:val="ca-ES"/>
         </w:rPr>
       </w:pPr>
@@ -10042,17 +9810,17 @@
     <w:tbl>
       <w:tblPr>
         <w:tblStyle w:val="Tabladelista4-nfasis4"/>
-        <w:tblW w:w="0" w:type="auto"/>
+        <w:tblW w:w="8784" w:type="dxa"/>
         <w:tblLayout w:type="fixed"/>
         <w:tblLook w:val="04A0" w:firstRow="1" w:lastRow="0" w:firstColumn="1" w:lastColumn="0" w:noHBand="0" w:noVBand="1"/>
       </w:tblPr>
       <w:tblGrid>
         <w:gridCol w:w="2122"/>
-        <w:gridCol w:w="1134"/>
-        <w:gridCol w:w="695"/>
-        <w:gridCol w:w="1464"/>
-        <w:gridCol w:w="1729"/>
-        <w:gridCol w:w="1350"/>
+        <w:gridCol w:w="1275"/>
+        <w:gridCol w:w="709"/>
+        <w:gridCol w:w="1843"/>
+        <w:gridCol w:w="1195"/>
+        <w:gridCol w:w="1640"/>
       </w:tblGrid>
       <w:tr>
         <w:trPr>
@@ -10080,7 +9848,7 @@
         </w:tc>
         <w:tc>
           <w:tcPr>
-            <w:tcW w:w="1134" w:type="dxa"/>
+            <w:tcW w:w="1275" w:type="dxa"/>
           </w:tcPr>
           <w:p>
             <w:pPr>
@@ -10101,7 +9869,7 @@
         </w:tc>
         <w:tc>
           <w:tcPr>
-            <w:tcW w:w="695" w:type="dxa"/>
+            <w:tcW w:w="709" w:type="dxa"/>
           </w:tcPr>
           <w:p>
             <w:pPr>
@@ -10123,7 +9891,7 @@
         </w:tc>
         <w:tc>
           <w:tcPr>
-            <w:tcW w:w="1464" w:type="dxa"/>
+            <w:tcW w:w="1843" w:type="dxa"/>
           </w:tcPr>
           <w:p>
             <w:pPr>
@@ -10147,7 +9915,7 @@
         </w:tc>
         <w:tc>
           <w:tcPr>
-            <w:tcW w:w="1729" w:type="dxa"/>
+            <w:tcW w:w="1195" w:type="dxa"/>
           </w:tcPr>
           <w:p>
             <w:pPr>
@@ -10171,7 +9939,7 @@
         </w:tc>
         <w:tc>
           <w:tcPr>
-            <w:tcW w:w="1350" w:type="dxa"/>
+            <w:tcW w:w="1640" w:type="dxa"/>
           </w:tcPr>
           <w:p>
             <w:pPr>
@@ -10223,7 +9991,7 @@
         </w:tc>
         <w:tc>
           <w:tcPr>
-            <w:tcW w:w="1134" w:type="dxa"/>
+            <w:tcW w:w="1275" w:type="dxa"/>
             <w:tcBorders>
               <w:top w:val="single" w:sz="4" w:space="0" w:color="FFC000" w:themeColor="accent4"/>
               <w:bottom w:val="single" w:sz="4" w:space="0" w:color="auto"/>
@@ -10240,7 +10008,7 @@
         </w:tc>
         <w:tc>
           <w:tcPr>
-            <w:tcW w:w="695" w:type="dxa"/>
+            <w:tcW w:w="709" w:type="dxa"/>
             <w:tcBorders>
               <w:top w:val="single" w:sz="4" w:space="0" w:color="FFC000" w:themeColor="accent4"/>
               <w:bottom w:val="single" w:sz="4" w:space="0" w:color="auto"/>
@@ -10257,7 +10025,7 @@
         </w:tc>
         <w:tc>
           <w:tcPr>
-            <w:tcW w:w="1464" w:type="dxa"/>
+            <w:tcW w:w="1843" w:type="dxa"/>
             <w:tcBorders>
               <w:top w:val="single" w:sz="4" w:space="0" w:color="FFC000" w:themeColor="accent4"/>
               <w:bottom w:val="single" w:sz="4" w:space="0" w:color="auto"/>
@@ -10274,7 +10042,7 @@
         </w:tc>
         <w:tc>
           <w:tcPr>
-            <w:tcW w:w="1729" w:type="dxa"/>
+            <w:tcW w:w="1195" w:type="dxa"/>
             <w:tcBorders>
               <w:top w:val="single" w:sz="4" w:space="0" w:color="FFC000" w:themeColor="accent4"/>
               <w:bottom w:val="single" w:sz="4" w:space="0" w:color="auto"/>
@@ -10291,7 +10059,7 @@
         </w:tc>
         <w:tc>
           <w:tcPr>
-            <w:tcW w:w="1350" w:type="dxa"/>
+            <w:tcW w:w="1640" w:type="dxa"/>
             <w:tcBorders>
               <w:top w:val="single" w:sz="4" w:space="0" w:color="FFC000" w:themeColor="accent4"/>
               <w:bottom w:val="single" w:sz="4" w:space="0" w:color="auto"/>
@@ -10327,27 +10095,13 @@
               <w:rPr>
                 <w:lang w:val="ca-ES"/>
               </w:rPr>
-              <w:t xml:space="preserve">50% </w:t>
-            </w:r>
-            <w:proofErr w:type="spellStart"/>
-            <w:r>
-              <w:rPr>
-                <w:lang w:val="ca-ES"/>
-              </w:rPr>
-              <w:t>train</w:t>
-            </w:r>
-            <w:proofErr w:type="spellEnd"/>
-            <w:r>
-              <w:rPr>
-                <w:lang w:val="ca-ES"/>
-              </w:rPr>
-              <w:t>, 50% test</w:t>
-            </w:r>
-          </w:p>
-        </w:tc>
-        <w:tc>
-          <w:tcPr>
-            <w:tcW w:w="1134" w:type="dxa"/>
+              <w:t>50% train, 50% test</w:t>
+            </w:r>
+          </w:p>
+        </w:tc>
+        <w:tc>
+          <w:tcPr>
+            <w:tcW w:w="1275" w:type="dxa"/>
             <w:tcBorders>
               <w:top w:val="single" w:sz="4" w:space="0" w:color="auto"/>
             </w:tcBorders>
@@ -10369,7 +10123,7 @@
         </w:tc>
         <w:tc>
           <w:tcPr>
-            <w:tcW w:w="695" w:type="dxa"/>
+            <w:tcW w:w="709" w:type="dxa"/>
             <w:tcBorders>
               <w:top w:val="single" w:sz="4" w:space="0" w:color="auto"/>
             </w:tcBorders>
@@ -10392,7 +10146,7 @@
         </w:tc>
         <w:tc>
           <w:tcPr>
-            <w:tcW w:w="1464" w:type="dxa"/>
+            <w:tcW w:w="1843" w:type="dxa"/>
             <w:tcBorders>
               <w:top w:val="single" w:sz="4" w:space="0" w:color="auto"/>
             </w:tcBorders>
@@ -10405,19 +10159,17 @@
                 <w:lang w:val="ca-ES"/>
               </w:rPr>
             </w:pPr>
-            <w:proofErr w:type="spellStart"/>
             <w:r>
               <w:rPr>
                 <w:lang w:val="ca-ES"/>
               </w:rPr>
               <w:t>True</w:t>
             </w:r>
-            <w:proofErr w:type="spellEnd"/>
-          </w:p>
-        </w:tc>
-        <w:tc>
-          <w:tcPr>
-            <w:tcW w:w="1729" w:type="dxa"/>
+          </w:p>
+        </w:tc>
+        <w:tc>
+          <w:tcPr>
+            <w:tcW w:w="1195" w:type="dxa"/>
             <w:tcBorders>
               <w:top w:val="single" w:sz="4" w:space="0" w:color="auto"/>
             </w:tcBorders>
@@ -10440,7 +10192,7 @@
         </w:tc>
         <w:tc>
           <w:tcPr>
-            <w:tcW w:w="1350" w:type="dxa"/>
+            <w:tcW w:w="1640" w:type="dxa"/>
             <w:tcBorders>
               <w:top w:val="single" w:sz="4" w:space="0" w:color="auto"/>
             </w:tcBorders>
@@ -10482,27 +10234,13 @@
               <w:rPr>
                 <w:lang w:val="ca-ES"/>
               </w:rPr>
-              <w:t xml:space="preserve">80% </w:t>
-            </w:r>
-            <w:proofErr w:type="spellStart"/>
-            <w:r>
-              <w:rPr>
-                <w:lang w:val="ca-ES"/>
-              </w:rPr>
-              <w:t>train</w:t>
-            </w:r>
-            <w:proofErr w:type="spellEnd"/>
-            <w:r>
-              <w:rPr>
-                <w:lang w:val="ca-ES"/>
-              </w:rPr>
-              <w:t>, 20% test</w:t>
-            </w:r>
-          </w:p>
-        </w:tc>
-        <w:tc>
-          <w:tcPr>
-            <w:tcW w:w="1134" w:type="dxa"/>
+              <w:t>80% train, 20% test</w:t>
+            </w:r>
+          </w:p>
+        </w:tc>
+        <w:tc>
+          <w:tcPr>
+            <w:tcW w:w="1275" w:type="dxa"/>
           </w:tcPr>
           <w:p>
             <w:pPr>
@@ -10521,7 +10259,7 @@
         </w:tc>
         <w:tc>
           <w:tcPr>
-            <w:tcW w:w="695" w:type="dxa"/>
+            <w:tcW w:w="709" w:type="dxa"/>
           </w:tcPr>
           <w:p>
             <w:pPr>
@@ -10541,29 +10279,27 @@
         </w:tc>
         <w:tc>
           <w:tcPr>
-            <w:tcW w:w="1464" w:type="dxa"/>
-          </w:tcPr>
-          <w:p>
-            <w:pPr>
-              <w:jc w:val="center"/>
-              <w:cnfStyle w:val="000000100000" w:firstRow="0" w:lastRow="0" w:firstColumn="0" w:lastColumn="0" w:oddVBand="0" w:evenVBand="0" w:oddHBand="1" w:evenHBand="0" w:firstRowFirstColumn="0" w:firstRowLastColumn="0" w:lastRowFirstColumn="0" w:lastRowLastColumn="0"/>
-              <w:rPr>
-                <w:lang w:val="ca-ES"/>
-              </w:rPr>
-            </w:pPr>
-            <w:proofErr w:type="spellStart"/>
+            <w:tcW w:w="1843" w:type="dxa"/>
+          </w:tcPr>
+          <w:p>
+            <w:pPr>
+              <w:jc w:val="center"/>
+              <w:cnfStyle w:val="000000100000" w:firstRow="0" w:lastRow="0" w:firstColumn="0" w:lastColumn="0" w:oddVBand="0" w:evenVBand="0" w:oddHBand="1" w:evenHBand="0" w:firstRowFirstColumn="0" w:firstRowLastColumn="0" w:lastRowFirstColumn="0" w:lastRowLastColumn="0"/>
+              <w:rPr>
+                <w:lang w:val="ca-ES"/>
+              </w:rPr>
+            </w:pPr>
             <w:r>
               <w:rPr>
                 <w:lang w:val="ca-ES"/>
               </w:rPr>
               <w:t>True</w:t>
             </w:r>
-            <w:proofErr w:type="spellEnd"/>
-          </w:p>
-        </w:tc>
-        <w:tc>
-          <w:tcPr>
-            <w:tcW w:w="1729" w:type="dxa"/>
+          </w:p>
+        </w:tc>
+        <w:tc>
+          <w:tcPr>
+            <w:tcW w:w="1195" w:type="dxa"/>
           </w:tcPr>
           <w:p>
             <w:pPr>
@@ -10583,7 +10319,7 @@
         </w:tc>
         <w:tc>
           <w:tcPr>
-            <w:tcW w:w="1350" w:type="dxa"/>
+            <w:tcW w:w="1640" w:type="dxa"/>
           </w:tcPr>
           <w:p>
             <w:pPr>
@@ -10619,27 +10355,13 @@
               <w:rPr>
                 <w:lang w:val="ca-ES"/>
               </w:rPr>
-              <w:t xml:space="preserve">70% </w:t>
-            </w:r>
-            <w:proofErr w:type="spellStart"/>
-            <w:r>
-              <w:rPr>
-                <w:lang w:val="ca-ES"/>
-              </w:rPr>
-              <w:t>train</w:t>
-            </w:r>
-            <w:proofErr w:type="spellEnd"/>
-            <w:r>
-              <w:rPr>
-                <w:lang w:val="ca-ES"/>
-              </w:rPr>
-              <w:t>, 30% test</w:t>
-            </w:r>
-          </w:p>
-        </w:tc>
-        <w:tc>
-          <w:tcPr>
-            <w:tcW w:w="1134" w:type="dxa"/>
+              <w:t>70% train, 30% test</w:t>
+            </w:r>
+          </w:p>
+        </w:tc>
+        <w:tc>
+          <w:tcPr>
+            <w:tcW w:w="1275" w:type="dxa"/>
           </w:tcPr>
           <w:p>
             <w:pPr>
@@ -10658,7 +10380,7 @@
         </w:tc>
         <w:tc>
           <w:tcPr>
-            <w:tcW w:w="695" w:type="dxa"/>
+            <w:tcW w:w="709" w:type="dxa"/>
           </w:tcPr>
           <w:p>
             <w:pPr>
@@ -10678,29 +10400,27 @@
         </w:tc>
         <w:tc>
           <w:tcPr>
-            <w:tcW w:w="1464" w:type="dxa"/>
-          </w:tcPr>
-          <w:p>
-            <w:pPr>
-              <w:jc w:val="center"/>
-              <w:cnfStyle w:val="000000000000" w:firstRow="0" w:lastRow="0" w:firstColumn="0" w:lastColumn="0" w:oddVBand="0" w:evenVBand="0" w:oddHBand="0" w:evenHBand="0" w:firstRowFirstColumn="0" w:firstRowLastColumn="0" w:lastRowFirstColumn="0" w:lastRowLastColumn="0"/>
-              <w:rPr>
-                <w:lang w:val="ca-ES"/>
-              </w:rPr>
-            </w:pPr>
-            <w:proofErr w:type="spellStart"/>
+            <w:tcW w:w="1843" w:type="dxa"/>
+          </w:tcPr>
+          <w:p>
+            <w:pPr>
+              <w:jc w:val="center"/>
+              <w:cnfStyle w:val="000000000000" w:firstRow="0" w:lastRow="0" w:firstColumn="0" w:lastColumn="0" w:oddVBand="0" w:evenVBand="0" w:oddHBand="0" w:evenHBand="0" w:firstRowFirstColumn="0" w:firstRowLastColumn="0" w:lastRowFirstColumn="0" w:lastRowLastColumn="0"/>
+              <w:rPr>
+                <w:lang w:val="ca-ES"/>
+              </w:rPr>
+            </w:pPr>
             <w:r>
               <w:rPr>
                 <w:lang w:val="ca-ES"/>
               </w:rPr>
               <w:t>True</w:t>
             </w:r>
-            <w:proofErr w:type="spellEnd"/>
-          </w:p>
-        </w:tc>
-        <w:tc>
-          <w:tcPr>
-            <w:tcW w:w="1729" w:type="dxa"/>
+          </w:p>
+        </w:tc>
+        <w:tc>
+          <w:tcPr>
+            <w:tcW w:w="1195" w:type="dxa"/>
           </w:tcPr>
           <w:p>
             <w:pPr>
@@ -10720,7 +10440,7 @@
         </w:tc>
         <w:tc>
           <w:tcPr>
-            <w:tcW w:w="1350" w:type="dxa"/>
+            <w:tcW w:w="1640" w:type="dxa"/>
           </w:tcPr>
           <w:p>
             <w:pPr>
@@ -10762,7 +10482,7 @@
         </w:tc>
         <w:tc>
           <w:tcPr>
-            <w:tcW w:w="1134" w:type="dxa"/>
+            <w:tcW w:w="1275" w:type="dxa"/>
             <w:tcBorders>
               <w:bottom w:val="single" w:sz="4" w:space="0" w:color="FFD966" w:themeColor="accent4" w:themeTint="99"/>
             </w:tcBorders>
@@ -10779,7 +10499,7 @@
         </w:tc>
         <w:tc>
           <w:tcPr>
-            <w:tcW w:w="695" w:type="dxa"/>
+            <w:tcW w:w="709" w:type="dxa"/>
             <w:tcBorders>
               <w:bottom w:val="single" w:sz="4" w:space="0" w:color="FFD966" w:themeColor="accent4" w:themeTint="99"/>
             </w:tcBorders>
@@ -10797,7 +10517,7 @@
         </w:tc>
         <w:tc>
           <w:tcPr>
-            <w:tcW w:w="1464" w:type="dxa"/>
+            <w:tcW w:w="1843" w:type="dxa"/>
             <w:tcBorders>
               <w:bottom w:val="single" w:sz="4" w:space="0" w:color="FFD966" w:themeColor="accent4" w:themeTint="99"/>
             </w:tcBorders>
@@ -10815,7 +10535,7 @@
         </w:tc>
         <w:tc>
           <w:tcPr>
-            <w:tcW w:w="1729" w:type="dxa"/>
+            <w:tcW w:w="1195" w:type="dxa"/>
             <w:tcBorders>
               <w:bottom w:val="single" w:sz="4" w:space="0" w:color="FFD966" w:themeColor="accent4" w:themeTint="99"/>
             </w:tcBorders>
@@ -10833,7 +10553,7 @@
         </w:tc>
         <w:tc>
           <w:tcPr>
-            <w:tcW w:w="1350" w:type="dxa"/>
+            <w:tcW w:w="1640" w:type="dxa"/>
             <w:tcBorders>
               <w:bottom w:val="single" w:sz="4" w:space="0" w:color="FFD966" w:themeColor="accent4" w:themeTint="99"/>
             </w:tcBorders>
@@ -10886,7 +10606,7 @@
         </w:tc>
         <w:tc>
           <w:tcPr>
-            <w:tcW w:w="1134" w:type="dxa"/>
+            <w:tcW w:w="1275" w:type="dxa"/>
             <w:tcBorders>
               <w:bottom w:val="single" w:sz="4" w:space="0" w:color="auto"/>
             </w:tcBorders>
@@ -10902,7 +10622,7 @@
         </w:tc>
         <w:tc>
           <w:tcPr>
-            <w:tcW w:w="695" w:type="dxa"/>
+            <w:tcW w:w="709" w:type="dxa"/>
             <w:tcBorders>
               <w:bottom w:val="single" w:sz="4" w:space="0" w:color="auto"/>
             </w:tcBorders>
@@ -10919,7 +10639,7 @@
         </w:tc>
         <w:tc>
           <w:tcPr>
-            <w:tcW w:w="1464" w:type="dxa"/>
+            <w:tcW w:w="1843" w:type="dxa"/>
             <w:tcBorders>
               <w:bottom w:val="single" w:sz="4" w:space="0" w:color="auto"/>
             </w:tcBorders>
@@ -10936,7 +10656,7 @@
         </w:tc>
         <w:tc>
           <w:tcPr>
-            <w:tcW w:w="1729" w:type="dxa"/>
+            <w:tcW w:w="1195" w:type="dxa"/>
             <w:tcBorders>
               <w:bottom w:val="single" w:sz="4" w:space="0" w:color="auto"/>
             </w:tcBorders>
@@ -10953,7 +10673,7 @@
         </w:tc>
         <w:tc>
           <w:tcPr>
-            <w:tcW w:w="1350" w:type="dxa"/>
+            <w:tcW w:w="1640" w:type="dxa"/>
             <w:tcBorders>
               <w:bottom w:val="single" w:sz="4" w:space="0" w:color="auto"/>
             </w:tcBorders>
@@ -10998,7 +10718,7 @@
         </w:tc>
         <w:tc>
           <w:tcPr>
-            <w:tcW w:w="1134" w:type="dxa"/>
+            <w:tcW w:w="1275" w:type="dxa"/>
             <w:tcBorders>
               <w:top w:val="single" w:sz="4" w:space="0" w:color="auto"/>
             </w:tcBorders>
@@ -11020,7 +10740,7 @@
         </w:tc>
         <w:tc>
           <w:tcPr>
-            <w:tcW w:w="695" w:type="dxa"/>
+            <w:tcW w:w="709" w:type="dxa"/>
             <w:tcBorders>
               <w:top w:val="single" w:sz="4" w:space="0" w:color="auto"/>
             </w:tcBorders>
@@ -11043,7 +10763,7 @@
         </w:tc>
         <w:tc>
           <w:tcPr>
-            <w:tcW w:w="1464" w:type="dxa"/>
+            <w:tcW w:w="1843" w:type="dxa"/>
             <w:tcBorders>
               <w:top w:val="single" w:sz="4" w:space="0" w:color="auto"/>
             </w:tcBorders>
@@ -11056,19 +10776,17 @@
                 <w:lang w:val="ca-ES"/>
               </w:rPr>
             </w:pPr>
-            <w:proofErr w:type="spellStart"/>
             <w:r>
               <w:rPr>
                 <w:lang w:val="ca-ES"/>
               </w:rPr>
               <w:t>True</w:t>
             </w:r>
-            <w:proofErr w:type="spellEnd"/>
-          </w:p>
-        </w:tc>
-        <w:tc>
-          <w:tcPr>
-            <w:tcW w:w="1729" w:type="dxa"/>
+          </w:p>
+        </w:tc>
+        <w:tc>
+          <w:tcPr>
+            <w:tcW w:w="1195" w:type="dxa"/>
             <w:tcBorders>
               <w:top w:val="single" w:sz="4" w:space="0" w:color="auto"/>
             </w:tcBorders>
@@ -11091,7 +10809,7 @@
         </w:tc>
         <w:tc>
           <w:tcPr>
-            <w:tcW w:w="1350" w:type="dxa"/>
+            <w:tcW w:w="1640" w:type="dxa"/>
             <w:tcBorders>
               <w:top w:val="single" w:sz="4" w:space="0" w:color="auto"/>
             </w:tcBorders>
@@ -11136,7 +10854,7 @@
         </w:tc>
         <w:tc>
           <w:tcPr>
-            <w:tcW w:w="1134" w:type="dxa"/>
+            <w:tcW w:w="1275" w:type="dxa"/>
           </w:tcPr>
           <w:p>
             <w:pPr>
@@ -11155,7 +10873,7 @@
         </w:tc>
         <w:tc>
           <w:tcPr>
-            <w:tcW w:w="695" w:type="dxa"/>
+            <w:tcW w:w="709" w:type="dxa"/>
           </w:tcPr>
           <w:p>
             <w:pPr>
@@ -11175,29 +10893,27 @@
         </w:tc>
         <w:tc>
           <w:tcPr>
-            <w:tcW w:w="1464" w:type="dxa"/>
-          </w:tcPr>
-          <w:p>
-            <w:pPr>
-              <w:jc w:val="center"/>
-              <w:cnfStyle w:val="000000000000" w:firstRow="0" w:lastRow="0" w:firstColumn="0" w:lastColumn="0" w:oddVBand="0" w:evenVBand="0" w:oddHBand="0" w:evenHBand="0" w:firstRowFirstColumn="0" w:firstRowLastColumn="0" w:lastRowFirstColumn="0" w:lastRowLastColumn="0"/>
-              <w:rPr>
-                <w:lang w:val="ca-ES"/>
-              </w:rPr>
-            </w:pPr>
-            <w:proofErr w:type="spellStart"/>
+            <w:tcW w:w="1843" w:type="dxa"/>
+          </w:tcPr>
+          <w:p>
+            <w:pPr>
+              <w:jc w:val="center"/>
+              <w:cnfStyle w:val="000000000000" w:firstRow="0" w:lastRow="0" w:firstColumn="0" w:lastColumn="0" w:oddVBand="0" w:evenVBand="0" w:oddHBand="0" w:evenHBand="0" w:firstRowFirstColumn="0" w:firstRowLastColumn="0" w:lastRowFirstColumn="0" w:lastRowLastColumn="0"/>
+              <w:rPr>
+                <w:lang w:val="ca-ES"/>
+              </w:rPr>
+            </w:pPr>
             <w:r>
               <w:rPr>
                 <w:lang w:val="ca-ES"/>
               </w:rPr>
               <w:t>True</w:t>
             </w:r>
-            <w:proofErr w:type="spellEnd"/>
-          </w:p>
-        </w:tc>
-        <w:tc>
-          <w:tcPr>
-            <w:tcW w:w="1729" w:type="dxa"/>
+          </w:p>
+        </w:tc>
+        <w:tc>
+          <w:tcPr>
+            <w:tcW w:w="1195" w:type="dxa"/>
           </w:tcPr>
           <w:p>
             <w:pPr>
@@ -11217,7 +10933,7 @@
         </w:tc>
         <w:tc>
           <w:tcPr>
-            <w:tcW w:w="1350" w:type="dxa"/>
+            <w:tcW w:w="1640" w:type="dxa"/>
           </w:tcPr>
           <w:p>
             <w:pPr>
@@ -11262,7 +10978,7 @@
         </w:tc>
         <w:tc>
           <w:tcPr>
-            <w:tcW w:w="1134" w:type="dxa"/>
+            <w:tcW w:w="1275" w:type="dxa"/>
           </w:tcPr>
           <w:p>
             <w:pPr>
@@ -11281,7 +10997,7 @@
         </w:tc>
         <w:tc>
           <w:tcPr>
-            <w:tcW w:w="695" w:type="dxa"/>
+            <w:tcW w:w="709" w:type="dxa"/>
           </w:tcPr>
           <w:p>
             <w:pPr>
@@ -11301,29 +11017,27 @@
         </w:tc>
         <w:tc>
           <w:tcPr>
-            <w:tcW w:w="1464" w:type="dxa"/>
-          </w:tcPr>
-          <w:p>
-            <w:pPr>
-              <w:jc w:val="center"/>
-              <w:cnfStyle w:val="000000100000" w:firstRow="0" w:lastRow="0" w:firstColumn="0" w:lastColumn="0" w:oddVBand="0" w:evenVBand="0" w:oddHBand="1" w:evenHBand="0" w:firstRowFirstColumn="0" w:firstRowLastColumn="0" w:lastRowFirstColumn="0" w:lastRowLastColumn="0"/>
-              <w:rPr>
-                <w:lang w:val="ca-ES"/>
-              </w:rPr>
-            </w:pPr>
-            <w:proofErr w:type="spellStart"/>
+            <w:tcW w:w="1843" w:type="dxa"/>
+          </w:tcPr>
+          <w:p>
+            <w:pPr>
+              <w:jc w:val="center"/>
+              <w:cnfStyle w:val="000000100000" w:firstRow="0" w:lastRow="0" w:firstColumn="0" w:lastColumn="0" w:oddVBand="0" w:evenVBand="0" w:oddHBand="1" w:evenHBand="0" w:firstRowFirstColumn="0" w:firstRowLastColumn="0" w:lastRowFirstColumn="0" w:lastRowLastColumn="0"/>
+              <w:rPr>
+                <w:lang w:val="ca-ES"/>
+              </w:rPr>
+            </w:pPr>
             <w:r>
               <w:rPr>
                 <w:lang w:val="ca-ES"/>
               </w:rPr>
               <w:t>True</w:t>
             </w:r>
-            <w:proofErr w:type="spellEnd"/>
-          </w:p>
-        </w:tc>
-        <w:tc>
-          <w:tcPr>
-            <w:tcW w:w="1729" w:type="dxa"/>
+          </w:p>
+        </w:tc>
+        <w:tc>
+          <w:tcPr>
+            <w:tcW w:w="1195" w:type="dxa"/>
           </w:tcPr>
           <w:p>
             <w:pPr>
@@ -11343,7 +11057,7 @@
         </w:tc>
         <w:tc>
           <w:tcPr>
-            <w:tcW w:w="1350" w:type="dxa"/>
+            <w:tcW w:w="1640" w:type="dxa"/>
           </w:tcPr>
           <w:p>
             <w:pPr>
@@ -11385,7 +11099,7 @@
         </w:tc>
         <w:tc>
           <w:tcPr>
-            <w:tcW w:w="1134" w:type="dxa"/>
+            <w:tcW w:w="1275" w:type="dxa"/>
           </w:tcPr>
           <w:p>
             <w:pPr>
@@ -11404,7 +11118,7 @@
         </w:tc>
         <w:tc>
           <w:tcPr>
-            <w:tcW w:w="695" w:type="dxa"/>
+            <w:tcW w:w="709" w:type="dxa"/>
           </w:tcPr>
           <w:p>
             <w:pPr>
@@ -11424,29 +11138,27 @@
         </w:tc>
         <w:tc>
           <w:tcPr>
-            <w:tcW w:w="1464" w:type="dxa"/>
-          </w:tcPr>
-          <w:p>
-            <w:pPr>
-              <w:jc w:val="center"/>
-              <w:cnfStyle w:val="000000000000" w:firstRow="0" w:lastRow="0" w:firstColumn="0" w:lastColumn="0" w:oddVBand="0" w:evenVBand="0" w:oddHBand="0" w:evenHBand="0" w:firstRowFirstColumn="0" w:firstRowLastColumn="0" w:lastRowFirstColumn="0" w:lastRowLastColumn="0"/>
-              <w:rPr>
-                <w:lang w:val="ca-ES"/>
-              </w:rPr>
-            </w:pPr>
-            <w:proofErr w:type="spellStart"/>
+            <w:tcW w:w="1843" w:type="dxa"/>
+          </w:tcPr>
+          <w:p>
+            <w:pPr>
+              <w:jc w:val="center"/>
+              <w:cnfStyle w:val="000000000000" w:firstRow="0" w:lastRow="0" w:firstColumn="0" w:lastColumn="0" w:oddVBand="0" w:evenVBand="0" w:oddHBand="0" w:evenHBand="0" w:firstRowFirstColumn="0" w:firstRowLastColumn="0" w:lastRowFirstColumn="0" w:lastRowLastColumn="0"/>
+              <w:rPr>
+                <w:lang w:val="ca-ES"/>
+              </w:rPr>
+            </w:pPr>
             <w:r>
               <w:rPr>
                 <w:lang w:val="ca-ES"/>
               </w:rPr>
               <w:t>True</w:t>
             </w:r>
-            <w:proofErr w:type="spellEnd"/>
-          </w:p>
-        </w:tc>
-        <w:tc>
-          <w:tcPr>
-            <w:tcW w:w="1729" w:type="dxa"/>
+          </w:p>
+        </w:tc>
+        <w:tc>
+          <w:tcPr>
+            <w:tcW w:w="1195" w:type="dxa"/>
           </w:tcPr>
           <w:p>
             <w:pPr>
@@ -11466,7 +11178,7 @@
         </w:tc>
         <w:tc>
           <w:tcPr>
-            <w:tcW w:w="1350" w:type="dxa"/>
+            <w:tcW w:w="1640" w:type="dxa"/>
           </w:tcPr>
           <w:p>
             <w:pPr>
@@ -11511,7 +11223,7 @@
         </w:tc>
         <w:tc>
           <w:tcPr>
-            <w:tcW w:w="1134" w:type="dxa"/>
+            <w:tcW w:w="1275" w:type="dxa"/>
           </w:tcPr>
           <w:p>
             <w:pPr>
@@ -11530,7 +11242,7 @@
         </w:tc>
         <w:tc>
           <w:tcPr>
-            <w:tcW w:w="695" w:type="dxa"/>
+            <w:tcW w:w="709" w:type="dxa"/>
           </w:tcPr>
           <w:p>
             <w:pPr>
@@ -11550,29 +11262,27 @@
         </w:tc>
         <w:tc>
           <w:tcPr>
-            <w:tcW w:w="1464" w:type="dxa"/>
-          </w:tcPr>
-          <w:p>
-            <w:pPr>
-              <w:jc w:val="center"/>
-              <w:cnfStyle w:val="000000100000" w:firstRow="0" w:lastRow="0" w:firstColumn="0" w:lastColumn="0" w:oddVBand="0" w:evenVBand="0" w:oddHBand="1" w:evenHBand="0" w:firstRowFirstColumn="0" w:firstRowLastColumn="0" w:lastRowFirstColumn="0" w:lastRowLastColumn="0"/>
-              <w:rPr>
-                <w:lang w:val="ca-ES"/>
-              </w:rPr>
-            </w:pPr>
-            <w:proofErr w:type="spellStart"/>
+            <w:tcW w:w="1843" w:type="dxa"/>
+          </w:tcPr>
+          <w:p>
+            <w:pPr>
+              <w:jc w:val="center"/>
+              <w:cnfStyle w:val="000000100000" w:firstRow="0" w:lastRow="0" w:firstColumn="0" w:lastColumn="0" w:oddVBand="0" w:evenVBand="0" w:oddHBand="1" w:evenHBand="0" w:firstRowFirstColumn="0" w:firstRowLastColumn="0" w:lastRowFirstColumn="0" w:lastRowLastColumn="0"/>
+              <w:rPr>
+                <w:lang w:val="ca-ES"/>
+              </w:rPr>
+            </w:pPr>
             <w:r>
               <w:rPr>
                 <w:lang w:val="ca-ES"/>
               </w:rPr>
               <w:t>True</w:t>
             </w:r>
-            <w:proofErr w:type="spellEnd"/>
-          </w:p>
-        </w:tc>
-        <w:tc>
-          <w:tcPr>
-            <w:tcW w:w="1729" w:type="dxa"/>
+          </w:p>
+        </w:tc>
+        <w:tc>
+          <w:tcPr>
+            <w:tcW w:w="1195" w:type="dxa"/>
           </w:tcPr>
           <w:p>
             <w:pPr>
@@ -11592,7 +11302,7 @@
         </w:tc>
         <w:tc>
           <w:tcPr>
-            <w:tcW w:w="1350" w:type="dxa"/>
+            <w:tcW w:w="1640" w:type="dxa"/>
           </w:tcPr>
           <w:p>
             <w:pPr>
@@ -11628,7 +11338,7 @@
         </w:tc>
         <w:tc>
           <w:tcPr>
-            <w:tcW w:w="1134" w:type="dxa"/>
+            <w:tcW w:w="1275" w:type="dxa"/>
             <w:shd w:val="clear" w:color="auto" w:fill="FFC000" w:themeFill="accent4"/>
           </w:tcPr>
           <w:p>
@@ -11642,7 +11352,7 @@
         </w:tc>
         <w:tc>
           <w:tcPr>
-            <w:tcW w:w="695" w:type="dxa"/>
+            <w:tcW w:w="709" w:type="dxa"/>
             <w:shd w:val="clear" w:color="auto" w:fill="FFC000" w:themeFill="accent4"/>
           </w:tcPr>
           <w:p>
@@ -11657,7 +11367,7 @@
         </w:tc>
         <w:tc>
           <w:tcPr>
-            <w:tcW w:w="1464" w:type="dxa"/>
+            <w:tcW w:w="1843" w:type="dxa"/>
             <w:shd w:val="clear" w:color="auto" w:fill="FFC000" w:themeFill="accent4"/>
           </w:tcPr>
           <w:p>
@@ -11672,7 +11382,7 @@
         </w:tc>
         <w:tc>
           <w:tcPr>
-            <w:tcW w:w="1729" w:type="dxa"/>
+            <w:tcW w:w="1195" w:type="dxa"/>
             <w:shd w:val="clear" w:color="auto" w:fill="FFC000" w:themeFill="accent4"/>
           </w:tcPr>
           <w:p>
@@ -11687,7 +11397,7 @@
         </w:tc>
         <w:tc>
           <w:tcPr>
-            <w:tcW w:w="1350" w:type="dxa"/>
+            <w:tcW w:w="1640" w:type="dxa"/>
             <w:shd w:val="clear" w:color="auto" w:fill="FFC000" w:themeFill="accent4"/>
           </w:tcPr>
           <w:p>
@@ -11728,7 +11438,7 @@
         </w:tc>
         <w:tc>
           <w:tcPr>
-            <w:tcW w:w="1134" w:type="dxa"/>
+            <w:tcW w:w="1275" w:type="dxa"/>
           </w:tcPr>
           <w:p>
             <w:pPr>
@@ -11747,7 +11457,7 @@
         </w:tc>
         <w:tc>
           <w:tcPr>
-            <w:tcW w:w="695" w:type="dxa"/>
+            <w:tcW w:w="709" w:type="dxa"/>
           </w:tcPr>
           <w:p>
             <w:pPr>
@@ -11767,29 +11477,27 @@
         </w:tc>
         <w:tc>
           <w:tcPr>
-            <w:tcW w:w="1464" w:type="dxa"/>
-          </w:tcPr>
-          <w:p>
-            <w:pPr>
-              <w:jc w:val="center"/>
-              <w:cnfStyle w:val="000000100000" w:firstRow="0" w:lastRow="0" w:firstColumn="0" w:lastColumn="0" w:oddVBand="0" w:evenVBand="0" w:oddHBand="1" w:evenHBand="0" w:firstRowFirstColumn="0" w:firstRowLastColumn="0" w:lastRowFirstColumn="0" w:lastRowLastColumn="0"/>
-              <w:rPr>
-                <w:lang w:val="ca-ES"/>
-              </w:rPr>
-            </w:pPr>
-            <w:proofErr w:type="spellStart"/>
+            <w:tcW w:w="1843" w:type="dxa"/>
+          </w:tcPr>
+          <w:p>
+            <w:pPr>
+              <w:jc w:val="center"/>
+              <w:cnfStyle w:val="000000100000" w:firstRow="0" w:lastRow="0" w:firstColumn="0" w:lastColumn="0" w:oddVBand="0" w:evenVBand="0" w:oddHBand="1" w:evenHBand="0" w:firstRowFirstColumn="0" w:firstRowLastColumn="0" w:lastRowFirstColumn="0" w:lastRowLastColumn="0"/>
+              <w:rPr>
+                <w:lang w:val="ca-ES"/>
+              </w:rPr>
+            </w:pPr>
             <w:r>
               <w:rPr>
                 <w:lang w:val="ca-ES"/>
               </w:rPr>
               <w:t>True</w:t>
             </w:r>
-            <w:proofErr w:type="spellEnd"/>
-          </w:p>
-        </w:tc>
-        <w:tc>
-          <w:tcPr>
-            <w:tcW w:w="1729" w:type="dxa"/>
+          </w:p>
+        </w:tc>
+        <w:tc>
+          <w:tcPr>
+            <w:tcW w:w="1195" w:type="dxa"/>
           </w:tcPr>
           <w:p>
             <w:pPr>
@@ -11809,7 +11517,7 @@
         </w:tc>
         <w:tc>
           <w:tcPr>
-            <w:tcW w:w="1350" w:type="dxa"/>
+            <w:tcW w:w="1640" w:type="dxa"/>
           </w:tcPr>
           <w:p>
             <w:pPr>
@@ -11871,6 +11579,7 @@
                 <w:sz w:val="36"/>
                 <w:lang w:val="ca-ES"/>
               </w:rPr>
+              <w:lastRenderedPageBreak/>
               <w:t>SVM</w:t>
             </w:r>
           </w:p>
@@ -12124,21 +11833,7 @@
               <w:rPr>
                 <w:lang w:val="ca-ES"/>
               </w:rPr>
-              <w:t xml:space="preserve">50% </w:t>
-            </w:r>
-            <w:proofErr w:type="spellStart"/>
-            <w:r>
-              <w:rPr>
-                <w:lang w:val="ca-ES"/>
-              </w:rPr>
-              <w:t>train</w:t>
-            </w:r>
-            <w:proofErr w:type="spellEnd"/>
-            <w:r>
-              <w:rPr>
-                <w:lang w:val="ca-ES"/>
-              </w:rPr>
-              <w:t>, 50% test</w:t>
+              <w:t>50% train, 50% test</w:t>
             </w:r>
           </w:p>
         </w:tc>
@@ -12281,21 +11976,7 @@
               <w:rPr>
                 <w:lang w:val="ca-ES"/>
               </w:rPr>
-              <w:t xml:space="preserve">80% </w:t>
-            </w:r>
-            <w:proofErr w:type="spellStart"/>
-            <w:r>
-              <w:rPr>
-                <w:lang w:val="ca-ES"/>
-              </w:rPr>
-              <w:t>train</w:t>
-            </w:r>
-            <w:proofErr w:type="spellEnd"/>
-            <w:r>
-              <w:rPr>
-                <w:lang w:val="ca-ES"/>
-              </w:rPr>
-              <w:t>, 20% test</w:t>
+              <w:t>80% train, 20% test</w:t>
             </w:r>
           </w:p>
         </w:tc>
@@ -12420,22 +12101,7 @@
               <w:rPr>
                 <w:lang w:val="ca-ES"/>
               </w:rPr>
-              <w:lastRenderedPageBreak/>
-              <w:t xml:space="preserve">70% </w:t>
-            </w:r>
-            <w:proofErr w:type="spellStart"/>
-            <w:r>
-              <w:rPr>
-                <w:lang w:val="ca-ES"/>
-              </w:rPr>
-              <w:t>train</w:t>
-            </w:r>
-            <w:proofErr w:type="spellEnd"/>
-            <w:r>
-              <w:rPr>
-                <w:lang w:val="ca-ES"/>
-              </w:rPr>
-              <w:t>, 30% test</w:t>
+              <w:t>70% train, 30% test</w:t>
             </w:r>
           </w:p>
         </w:tc>
@@ -13661,13 +13327,6 @@
     </w:p>
     <w:p>
       <w:pPr>
-        <w:rPr>
-          <w:lang w:val="ca-ES"/>
-        </w:rPr>
-      </w:pPr>
-    </w:p>
-    <w:p>
-      <w:pPr>
         <w:pStyle w:val="Ttulo2"/>
         <w:rPr>
           <w:lang w:val="ca-ES"/>
@@ -13684,19 +13343,681 @@
     </w:p>
     <w:p>
       <w:pPr>
-        <w:rPr>
-          <w:lang w:val="ca-ES"/>
-        </w:rPr>
-      </w:pPr>
-      <w:r>
-        <w:rPr>
-          <w:lang w:val="ca-ES"/>
-        </w:rPr>
-        <w:t>//la base de dades es la de mòbils</w:t>
-      </w:r>
-    </w:p>
-    <w:p>
-      <w:pPr>
+        <w:jc w:val="both"/>
+        <w:rPr>
+          <w:lang w:val="ca-ES"/>
+        </w:rPr>
+      </w:pPr>
+      <w:r>
+        <w:rPr>
+          <w:lang w:val="ca-ES"/>
+        </w:rPr>
+        <w:t>En base de dades d’aquest segon apartat treballem amb diferents característiques dels telèfons per acabar fent la predicció del seu preu de mercat. Els atributs amb els que treballarem son:</w:t>
+      </w:r>
+    </w:p>
+    <w:p>
+      <w:pPr>
+        <w:jc w:val="both"/>
+        <w:rPr>
+          <w:lang w:val="ca-ES"/>
+        </w:rPr>
+      </w:pPr>
+      <w:proofErr w:type="spellStart"/>
+      <w:r>
+        <w:rPr>
+          <w:b/>
+          <w:lang w:val="ca-ES"/>
+        </w:rPr>
+        <w:t>Battery_power</w:t>
+      </w:r>
+      <w:proofErr w:type="spellEnd"/>
+      <w:r>
+        <w:rPr>
+          <w:lang w:val="ca-ES"/>
+        </w:rPr>
+        <w:t xml:space="preserve">: bateria total que podem emmagatzemar d’un sol cop mesurat en </w:t>
+      </w:r>
+      <w:proofErr w:type="spellStart"/>
+      <w:r>
+        <w:rPr>
+          <w:lang w:val="ca-ES"/>
+        </w:rPr>
+        <w:t>mAh</w:t>
+      </w:r>
+      <w:proofErr w:type="spellEnd"/>
+      <w:r>
+        <w:rPr>
+          <w:lang w:val="ca-ES"/>
+        </w:rPr>
+        <w:t>.</w:t>
+      </w:r>
+    </w:p>
+    <w:p>
+      <w:pPr>
+        <w:jc w:val="both"/>
+        <w:rPr>
+          <w:lang w:val="ca-ES"/>
+        </w:rPr>
+      </w:pPr>
+      <w:r>
+        <w:rPr>
+          <w:b/>
+          <w:lang w:val="ca-ES"/>
+        </w:rPr>
+        <w:t>Blue</w:t>
+      </w:r>
+      <w:r>
+        <w:rPr>
+          <w:lang w:val="ca-ES"/>
+        </w:rPr>
+        <w:t>: si te o no Bluetooth.</w:t>
+      </w:r>
+    </w:p>
+    <w:p>
+      <w:pPr>
+        <w:jc w:val="both"/>
+        <w:rPr>
+          <w:lang w:val="ca-ES"/>
+        </w:rPr>
+      </w:pPr>
+      <w:proofErr w:type="spellStart"/>
+      <w:r>
+        <w:rPr>
+          <w:b/>
+          <w:lang w:val="ca-ES"/>
+        </w:rPr>
+        <w:t>Clock_speed</w:t>
+      </w:r>
+      <w:proofErr w:type="spellEnd"/>
+      <w:r>
+        <w:rPr>
+          <w:lang w:val="ca-ES"/>
+        </w:rPr>
+        <w:t>: velocitat a la que el microprocessador executa instruccions</w:t>
+      </w:r>
+      <w:r>
+        <w:rPr>
+          <w:lang w:val="ca-ES"/>
+        </w:rPr>
+        <w:t>.</w:t>
+      </w:r>
+    </w:p>
+    <w:p>
+      <w:pPr>
+        <w:jc w:val="both"/>
+        <w:rPr>
+          <w:lang w:val="ca-ES"/>
+        </w:rPr>
+      </w:pPr>
+      <w:proofErr w:type="spellStart"/>
+      <w:r>
+        <w:rPr>
+          <w:b/>
+          <w:lang w:val="ca-ES"/>
+        </w:rPr>
+        <w:t>Dual_sim</w:t>
+      </w:r>
+      <w:proofErr w:type="spellEnd"/>
+      <w:r>
+        <w:rPr>
+          <w:lang w:val="ca-ES"/>
+        </w:rPr>
+        <w:t>: si podem posar dues targes SIM o no.</w:t>
+      </w:r>
+    </w:p>
+    <w:p>
+      <w:pPr>
+        <w:jc w:val="both"/>
+        <w:rPr>
+          <w:lang w:val="ca-ES"/>
+        </w:rPr>
+      </w:pPr>
+      <w:proofErr w:type="spellStart"/>
+      <w:r>
+        <w:rPr>
+          <w:b/>
+          <w:lang w:val="ca-ES"/>
+        </w:rPr>
+        <w:t>Fc</w:t>
+      </w:r>
+      <w:proofErr w:type="spellEnd"/>
+      <w:r>
+        <w:rPr>
+          <w:lang w:val="ca-ES"/>
+        </w:rPr>
+        <w:t xml:space="preserve">: </w:t>
+      </w:r>
+      <w:proofErr w:type="spellStart"/>
+      <w:r>
+        <w:rPr>
+          <w:lang w:val="ca-ES"/>
+        </w:rPr>
+        <w:t>mega</w:t>
+      </w:r>
+      <w:proofErr w:type="spellEnd"/>
+      <w:r>
+        <w:rPr>
+          <w:lang w:val="ca-ES"/>
+        </w:rPr>
+        <w:t xml:space="preserve"> píxels de la càmera frontal.</w:t>
+      </w:r>
+    </w:p>
+    <w:p>
+      <w:pPr>
+        <w:jc w:val="both"/>
+        <w:rPr>
+          <w:lang w:val="ca-ES"/>
+        </w:rPr>
+      </w:pPr>
+      <w:proofErr w:type="spellStart"/>
+      <w:r>
+        <w:rPr>
+          <w:b/>
+          <w:lang w:val="ca-ES"/>
+        </w:rPr>
+        <w:t>Four_g</w:t>
+      </w:r>
+      <w:proofErr w:type="spellEnd"/>
+      <w:r>
+        <w:rPr>
+          <w:lang w:val="ca-ES"/>
+        </w:rPr>
+        <w:t>: Si té o no 4G.</w:t>
+      </w:r>
+    </w:p>
+    <w:p>
+      <w:pPr>
+        <w:jc w:val="both"/>
+        <w:rPr>
+          <w:lang w:val="ca-ES"/>
+        </w:rPr>
+      </w:pPr>
+      <w:proofErr w:type="spellStart"/>
+      <w:r>
+        <w:rPr>
+          <w:b/>
+          <w:lang w:val="ca-ES"/>
+        </w:rPr>
+        <w:t>Int_memory</w:t>
+      </w:r>
+      <w:proofErr w:type="spellEnd"/>
+      <w:r>
+        <w:rPr>
+          <w:lang w:val="ca-ES"/>
+        </w:rPr>
+        <w:t>: Memòria interna en gigabytes.</w:t>
+      </w:r>
+    </w:p>
+    <w:p>
+      <w:pPr>
+        <w:jc w:val="both"/>
+        <w:rPr>
+          <w:lang w:val="ca-ES"/>
+        </w:rPr>
+      </w:pPr>
+      <w:proofErr w:type="spellStart"/>
+      <w:r>
+        <w:rPr>
+          <w:b/>
+          <w:lang w:val="ca-ES"/>
+        </w:rPr>
+        <w:t>M_deep</w:t>
+      </w:r>
+      <w:proofErr w:type="spellEnd"/>
+      <w:r>
+        <w:rPr>
+          <w:lang w:val="ca-ES"/>
+        </w:rPr>
+        <w:t>: profunditat del telèfon en cm.</w:t>
+      </w:r>
+    </w:p>
+    <w:p>
+      <w:pPr>
+        <w:jc w:val="both"/>
+        <w:rPr>
+          <w:lang w:val="ca-ES"/>
+        </w:rPr>
+      </w:pPr>
+      <w:proofErr w:type="spellStart"/>
+      <w:r>
+        <w:rPr>
+          <w:b/>
+          <w:lang w:val="ca-ES"/>
+        </w:rPr>
+        <w:t>Mobile_wt</w:t>
+      </w:r>
+      <w:proofErr w:type="spellEnd"/>
+      <w:r>
+        <w:rPr>
+          <w:lang w:val="ca-ES"/>
+        </w:rPr>
+        <w:t>: pes del telèfon.</w:t>
+      </w:r>
+    </w:p>
+    <w:p>
+      <w:pPr>
+        <w:jc w:val="both"/>
+        <w:rPr>
+          <w:lang w:val="ca-ES"/>
+        </w:rPr>
+      </w:pPr>
+      <w:proofErr w:type="spellStart"/>
+      <w:r>
+        <w:rPr>
+          <w:b/>
+          <w:lang w:val="ca-ES"/>
+        </w:rPr>
+        <w:t>N_cores</w:t>
+      </w:r>
+      <w:proofErr w:type="spellEnd"/>
+      <w:r>
+        <w:rPr>
+          <w:lang w:val="ca-ES"/>
+        </w:rPr>
+        <w:t>: Número de cores del processador.</w:t>
+      </w:r>
+    </w:p>
+    <w:p>
+      <w:pPr>
+        <w:jc w:val="both"/>
+        <w:rPr>
+          <w:lang w:val="ca-ES"/>
+        </w:rPr>
+      </w:pPr>
+      <w:proofErr w:type="spellStart"/>
+      <w:r>
+        <w:rPr>
+          <w:b/>
+          <w:lang w:val="ca-ES"/>
+        </w:rPr>
+        <w:t>Pc</w:t>
+      </w:r>
+      <w:proofErr w:type="spellEnd"/>
+      <w:r>
+        <w:rPr>
+          <w:lang w:val="ca-ES"/>
+        </w:rPr>
+        <w:t>: Mega píxels de la càmera principal.</w:t>
+      </w:r>
+    </w:p>
+    <w:p>
+      <w:pPr>
+        <w:jc w:val="both"/>
+        <w:rPr>
+          <w:lang w:val="ca-ES"/>
+        </w:rPr>
+      </w:pPr>
+      <w:proofErr w:type="spellStart"/>
+      <w:r>
+        <w:rPr>
+          <w:b/>
+          <w:lang w:val="ca-ES"/>
+        </w:rPr>
+        <w:t>Px_height</w:t>
+      </w:r>
+      <w:proofErr w:type="spellEnd"/>
+      <w:r>
+        <w:rPr>
+          <w:lang w:val="ca-ES"/>
+        </w:rPr>
+        <w:t>: Resolució de l’altura.</w:t>
+      </w:r>
+    </w:p>
+    <w:p>
+      <w:pPr>
+        <w:jc w:val="both"/>
+        <w:rPr>
+          <w:lang w:val="ca-ES"/>
+        </w:rPr>
+      </w:pPr>
+      <w:proofErr w:type="spellStart"/>
+      <w:r>
+        <w:rPr>
+          <w:b/>
+          <w:lang w:val="ca-ES"/>
+        </w:rPr>
+        <w:t>Px_width</w:t>
+      </w:r>
+      <w:proofErr w:type="spellEnd"/>
+      <w:r>
+        <w:rPr>
+          <w:lang w:val="ca-ES"/>
+        </w:rPr>
+        <w:t>: Resolució de l’amplada.</w:t>
+      </w:r>
+    </w:p>
+    <w:p>
+      <w:pPr>
+        <w:jc w:val="both"/>
+        <w:rPr>
+          <w:lang w:val="ca-ES"/>
+        </w:rPr>
+      </w:pPr>
+      <w:r>
+        <w:rPr>
+          <w:b/>
+          <w:lang w:val="ca-ES"/>
+        </w:rPr>
+        <w:t>Ram</w:t>
+      </w:r>
+      <w:r>
+        <w:rPr>
+          <w:lang w:val="ca-ES"/>
+        </w:rPr>
+        <w:t xml:space="preserve">: RAM en </w:t>
+      </w:r>
+      <w:proofErr w:type="spellStart"/>
+      <w:r>
+        <w:rPr>
+          <w:lang w:val="ca-ES"/>
+        </w:rPr>
+        <w:t>mega</w:t>
+      </w:r>
+      <w:proofErr w:type="spellEnd"/>
+      <w:r>
+        <w:rPr>
+          <w:lang w:val="ca-ES"/>
+        </w:rPr>
+        <w:t xml:space="preserve"> bytes.</w:t>
+      </w:r>
+    </w:p>
+    <w:p>
+      <w:pPr>
+        <w:jc w:val="both"/>
+        <w:rPr>
+          <w:lang w:val="ca-ES"/>
+        </w:rPr>
+      </w:pPr>
+      <w:proofErr w:type="spellStart"/>
+      <w:r>
+        <w:rPr>
+          <w:b/>
+          <w:lang w:val="ca-ES"/>
+        </w:rPr>
+        <w:t>Sc_h</w:t>
+      </w:r>
+      <w:proofErr w:type="spellEnd"/>
+      <w:r>
+        <w:rPr>
+          <w:lang w:val="ca-ES"/>
+        </w:rPr>
+        <w:t>: Altura de la pantalla en cm.</w:t>
+      </w:r>
+    </w:p>
+    <w:p>
+      <w:pPr>
+        <w:jc w:val="both"/>
+        <w:rPr>
+          <w:lang w:val="ca-ES"/>
+        </w:rPr>
+      </w:pPr>
+      <w:proofErr w:type="spellStart"/>
+      <w:r>
+        <w:rPr>
+          <w:b/>
+          <w:lang w:val="ca-ES"/>
+        </w:rPr>
+        <w:t>Sc_w</w:t>
+      </w:r>
+      <w:proofErr w:type="spellEnd"/>
+      <w:r>
+        <w:rPr>
+          <w:lang w:val="ca-ES"/>
+        </w:rPr>
+        <w:t>: Amplada de la pantalla en cm.</w:t>
+      </w:r>
+    </w:p>
+    <w:p>
+      <w:pPr>
+        <w:jc w:val="both"/>
+        <w:rPr>
+          <w:lang w:val="ca-ES"/>
+        </w:rPr>
+      </w:pPr>
+      <w:proofErr w:type="spellStart"/>
+      <w:r>
+        <w:rPr>
+          <w:b/>
+          <w:lang w:val="ca-ES"/>
+        </w:rPr>
+        <w:t>Talk_time</w:t>
+      </w:r>
+      <w:proofErr w:type="spellEnd"/>
+      <w:r>
+        <w:rPr>
+          <w:lang w:val="ca-ES"/>
+        </w:rPr>
+        <w:t>: temps màxim durarà que una sola càrrega en trucada.</w:t>
+      </w:r>
+    </w:p>
+    <w:p>
+      <w:pPr>
+        <w:jc w:val="both"/>
+        <w:rPr>
+          <w:lang w:val="ca-ES"/>
+        </w:rPr>
+      </w:pPr>
+      <w:proofErr w:type="spellStart"/>
+      <w:r>
+        <w:rPr>
+          <w:b/>
+          <w:lang w:val="ca-ES"/>
+        </w:rPr>
+        <w:lastRenderedPageBreak/>
+        <w:t>Three_g</w:t>
+      </w:r>
+      <w:proofErr w:type="spellEnd"/>
+      <w:r>
+        <w:rPr>
+          <w:lang w:val="ca-ES"/>
+        </w:rPr>
+        <w:t>: té 3G o no.</w:t>
+      </w:r>
+    </w:p>
+    <w:p>
+      <w:pPr>
+        <w:jc w:val="both"/>
+        <w:rPr>
+          <w:lang w:val="ca-ES"/>
+        </w:rPr>
+      </w:pPr>
+      <w:proofErr w:type="spellStart"/>
+      <w:r>
+        <w:rPr>
+          <w:b/>
+          <w:lang w:val="ca-ES"/>
+        </w:rPr>
+        <w:t>Touch_screen</w:t>
+      </w:r>
+      <w:proofErr w:type="spellEnd"/>
+      <w:r>
+        <w:rPr>
+          <w:lang w:val="ca-ES"/>
+        </w:rPr>
+        <w:t xml:space="preserve">: </w:t>
+      </w:r>
+      <w:r>
+        <w:rPr>
+          <w:lang w:val="ca-ES"/>
+        </w:rPr>
+        <w:t>té pantalla tàctil o no.</w:t>
+      </w:r>
+    </w:p>
+    <w:p>
+      <w:pPr>
+        <w:jc w:val="both"/>
+        <w:rPr>
+          <w:lang w:val="ca-ES"/>
+        </w:rPr>
+      </w:pPr>
+      <w:proofErr w:type="spellStart"/>
+      <w:r>
+        <w:rPr>
+          <w:b/>
+          <w:lang w:val="ca-ES"/>
+        </w:rPr>
+        <w:t>Wifi</w:t>
+      </w:r>
+      <w:proofErr w:type="spellEnd"/>
+      <w:r>
+        <w:rPr>
+          <w:lang w:val="ca-ES"/>
+        </w:rPr>
+        <w:t xml:space="preserve">: té </w:t>
+      </w:r>
+      <w:proofErr w:type="spellStart"/>
+      <w:r>
+        <w:rPr>
+          <w:lang w:val="ca-ES"/>
+        </w:rPr>
+        <w:t>wifi</w:t>
+      </w:r>
+      <w:proofErr w:type="spellEnd"/>
+      <w:r>
+        <w:rPr>
+          <w:lang w:val="ca-ES"/>
+        </w:rPr>
+        <w:t xml:space="preserve"> o no.</w:t>
+      </w:r>
+    </w:p>
+    <w:p>
+      <w:pPr>
+        <w:jc w:val="both"/>
+        <w:rPr>
+          <w:lang w:val="ca-ES"/>
+        </w:rPr>
+      </w:pPr>
+      <w:proofErr w:type="spellStart"/>
+      <w:r>
+        <w:rPr>
+          <w:b/>
+          <w:lang w:val="ca-ES"/>
+        </w:rPr>
+        <w:t>Price_range</w:t>
+      </w:r>
+      <w:proofErr w:type="spellEnd"/>
+      <w:r>
+        <w:rPr>
+          <w:lang w:val="ca-ES"/>
+        </w:rPr>
+        <w:t>: pot prendre 4 valors: 0 (</w:t>
+      </w:r>
+      <w:proofErr w:type="spellStart"/>
+      <w:r>
+        <w:rPr>
+          <w:lang w:val="ca-ES"/>
+        </w:rPr>
+        <w:t>low</w:t>
+      </w:r>
+      <w:proofErr w:type="spellEnd"/>
+      <w:r>
+        <w:rPr>
+          <w:lang w:val="ca-ES"/>
+        </w:rPr>
+        <w:t xml:space="preserve"> cost), </w:t>
+      </w:r>
+      <w:r>
+        <w:rPr>
+          <w:lang w:val="ca-ES"/>
+        </w:rPr>
+        <w:t>1</w:t>
+      </w:r>
+      <w:r>
+        <w:rPr>
+          <w:lang w:val="ca-ES"/>
+        </w:rPr>
+        <w:t xml:space="preserve"> </w:t>
+      </w:r>
+      <w:r>
+        <w:rPr>
+          <w:lang w:val="ca-ES"/>
+        </w:rPr>
+        <w:t>(</w:t>
+      </w:r>
+      <w:proofErr w:type="spellStart"/>
+      <w:r>
+        <w:rPr>
+          <w:lang w:val="ca-ES"/>
+        </w:rPr>
+        <w:t>medium</w:t>
+      </w:r>
+      <w:proofErr w:type="spellEnd"/>
+      <w:r>
+        <w:rPr>
+          <w:lang w:val="ca-ES"/>
+        </w:rPr>
+        <w:t xml:space="preserve"> cost), 2</w:t>
+      </w:r>
+      <w:r>
+        <w:rPr>
+          <w:lang w:val="ca-ES"/>
+        </w:rPr>
+        <w:t xml:space="preserve"> </w:t>
+      </w:r>
+      <w:r>
+        <w:rPr>
+          <w:lang w:val="ca-ES"/>
+        </w:rPr>
+        <w:t>(</w:t>
+      </w:r>
+      <w:proofErr w:type="spellStart"/>
+      <w:r>
+        <w:rPr>
+          <w:lang w:val="ca-ES"/>
+        </w:rPr>
+        <w:t>high</w:t>
+      </w:r>
+      <w:proofErr w:type="spellEnd"/>
+      <w:r>
+        <w:rPr>
+          <w:lang w:val="ca-ES"/>
+        </w:rPr>
+        <w:t xml:space="preserve"> cost) and 3</w:t>
+      </w:r>
+      <w:r>
+        <w:rPr>
+          <w:lang w:val="ca-ES"/>
+        </w:rPr>
+        <w:t xml:space="preserve"> </w:t>
+      </w:r>
+      <w:r>
+        <w:rPr>
+          <w:lang w:val="ca-ES"/>
+        </w:rPr>
+        <w:t>(</w:t>
+      </w:r>
+      <w:proofErr w:type="spellStart"/>
+      <w:r>
+        <w:rPr>
+          <w:lang w:val="ca-ES"/>
+        </w:rPr>
+        <w:t>very</w:t>
+      </w:r>
+      <w:proofErr w:type="spellEnd"/>
+      <w:r>
+        <w:rPr>
+          <w:lang w:val="ca-ES"/>
+        </w:rPr>
+        <w:t xml:space="preserve"> </w:t>
+      </w:r>
+      <w:proofErr w:type="spellStart"/>
+      <w:r>
+        <w:rPr>
+          <w:lang w:val="ca-ES"/>
+        </w:rPr>
+        <w:t>high</w:t>
+      </w:r>
+      <w:proofErr w:type="spellEnd"/>
+      <w:r>
+        <w:rPr>
+          <w:lang w:val="ca-ES"/>
+        </w:rPr>
+        <w:t xml:space="preserve"> cost).</w:t>
+      </w:r>
+    </w:p>
+    <w:p>
+      <w:pPr>
+        <w:jc w:val="both"/>
         <w:rPr>
           <w:lang w:val="ca-ES"/>
         </w:rPr>
@@ -13707,6 +14028,14 @@
         </w:rPr>
         <w:t>Per a poder fer un estudi adient de la nostra base de dades, fem una visualització dels histogrames i les gràfiques de dispersió de cada atribut. D’aquesta manera entendrem millor amb quines dades estem treballant. Les gràfiques són les següents:</w:t>
       </w:r>
+    </w:p>
+    <w:p>
+      <w:pPr>
+        <w:jc w:val="both"/>
+        <w:rPr>
+          <w:lang w:val="ca-ES"/>
+        </w:rPr>
+      </w:pPr>
     </w:p>
     <w:p>
       <w:pPr>
@@ -14007,7 +14336,6 @@
           <w:noProof/>
           <w:lang w:val="ca-ES" w:eastAsia="ca-ES"/>
         </w:rPr>
-        <w:lastRenderedPageBreak/>
         <w:drawing>
           <wp:anchor distT="0" distB="0" distL="114300" distR="114300" simplePos="0" relativeHeight="251662336" behindDoc="0" locked="0" layoutInCell="1" allowOverlap="1" wp14:anchorId="372241A7" wp14:editId="2C20C89B">
             <wp:simplePos x="0" y="0"/>
@@ -14096,6 +14424,7 @@
           <w:noProof/>
           <w:lang w:val="ca-ES" w:eastAsia="ca-ES"/>
         </w:rPr>
+        <w:lastRenderedPageBreak/>
         <w:drawing>
           <wp:anchor distT="0" distB="0" distL="114300" distR="114300" simplePos="0" relativeHeight="251663360" behindDoc="0" locked="0" layoutInCell="1" allowOverlap="1" wp14:anchorId="2AD8BC1A" wp14:editId="45CF384C">
             <wp:simplePos x="0" y="0"/>
@@ -14601,13 +14930,6 @@
     </w:p>
     <w:p>
       <w:pPr>
-        <w:rPr>
-          <w:lang w:val="ca-ES"/>
-        </w:rPr>
-      </w:pPr>
-    </w:p>
-    <w:p>
-      <w:pPr>
         <w:pStyle w:val="Ttulo2"/>
         <w:rPr>
           <w:lang w:val="ca-ES"/>
@@ -14619,6 +14941,7 @@
         <w:rPr>
           <w:lang w:val="ca-ES"/>
         </w:rPr>
+        <w:lastRenderedPageBreak/>
         <w:t>Preprocessing</w:t>
       </w:r>
       <w:bookmarkEnd w:id="7"/>
@@ -14626,28 +14949,205 @@
     </w:p>
     <w:p>
       <w:pPr>
-        <w:rPr>
-          <w:lang w:val="ca-ES"/>
-        </w:rPr>
-      </w:pPr>
-      <w:r>
-        <w:rPr>
-          <w:lang w:val="ca-ES"/>
-        </w:rPr>
-        <w:t>//</w:t>
+        <w:jc w:val="both"/>
+        <w:rPr>
+          <w:lang w:val="ca-ES"/>
+        </w:rPr>
+      </w:pPr>
+      <w:r>
+        <w:rPr>
+          <w:lang w:val="ca-ES"/>
+        </w:rPr>
+        <w:t xml:space="preserve">L’únic </w:t>
       </w:r>
       <w:proofErr w:type="spellStart"/>
       <w:r>
         <w:rPr>
           <w:lang w:val="ca-ES"/>
         </w:rPr>
-        <w:t>victor</w:t>
+        <w:t>pre</w:t>
       </w:r>
       <w:proofErr w:type="spellEnd"/>
+      <w:r>
+        <w:rPr>
+          <w:lang w:val="ca-ES"/>
+        </w:rPr>
+        <w:t xml:space="preserve">-processament que </w:t>
+      </w:r>
+      <w:r>
+        <w:rPr>
+          <w:lang w:val="ca-ES"/>
+        </w:rPr>
+        <w:t>hem fet amb la nostra base de dades ha sigut escalar les dades. Ho hem fet ja que teníem dades numèriques amb rangs molt diferents</w:t>
+      </w:r>
+      <w:r>
+        <w:rPr>
+          <w:lang w:val="ca-ES"/>
+        </w:rPr>
+        <w:t xml:space="preserve"> </w:t>
+      </w:r>
+      <w:r>
+        <w:rPr>
+          <w:lang w:val="ca-ES"/>
+        </w:rPr>
+        <w:t>i d’aquesta manera donarem la mateixa importància a tots els atributs.</w:t>
+      </w:r>
+    </w:p>
+    <w:p>
+      <w:pPr>
+        <w:jc w:val="both"/>
+        <w:rPr>
+          <w:lang w:val="ca-ES"/>
+        </w:rPr>
+      </w:pPr>
+      <w:r>
+        <w:rPr>
+          <w:lang w:val="ca-ES"/>
+        </w:rPr>
+        <w:t xml:space="preserve">Aquest canvi no faria falta per tots els models que hem implementat ja que, per exemple, els arbres de decisió no operen amb el valor exacte </w:t>
+      </w:r>
+      <w:r>
+        <w:rPr>
+          <w:lang w:val="ca-ES"/>
+        </w:rPr>
+        <w:t>sinó que ramifica l’arbre per intervals de dades.</w:t>
+      </w:r>
+    </w:p>
+    <w:p>
+      <w:pPr>
+        <w:jc w:val="center"/>
+        <w:rPr>
+          <w:lang w:val="ca-ES"/>
+        </w:rPr>
+      </w:pPr>
+      <w:r>
+        <w:rPr>
+          <w:lang w:val="ca-ES"/>
+        </w:rPr>
+        <w:drawing>
+          <wp:anchor distT="0" distB="0" distL="114300" distR="114300" simplePos="0" relativeHeight="251669504" behindDoc="0" locked="0" layoutInCell="1" allowOverlap="1" wp14:anchorId="391C12E6" wp14:editId="77B9C529">
+            <wp:simplePos x="0" y="0"/>
+            <wp:positionH relativeFrom="margin">
+              <wp:align>center</wp:align>
+            </wp:positionH>
+            <wp:positionV relativeFrom="paragraph">
+              <wp:posOffset>3175</wp:posOffset>
+            </wp:positionV>
+            <wp:extent cx="2676525" cy="2240915"/>
+            <wp:effectExtent l="0" t="0" r="9525" b="6985"/>
+            <wp:wrapSquare wrapText="bothSides"/>
+            <wp:docPr id="8" name="Imagen 8" descr="Ver las imágenes de origen"/>
+            <wp:cNvGraphicFramePr>
+              <a:graphicFrameLocks xmlns:a="http://schemas.openxmlformats.org/drawingml/2006/main" noChangeAspect="1"/>
+            </wp:cNvGraphicFramePr>
+            <a:graphic xmlns:a="http://schemas.openxmlformats.org/drawingml/2006/main">
+              <a:graphicData uri="http://schemas.openxmlformats.org/drawingml/2006/picture">
+                <pic:pic xmlns:pic="http://schemas.openxmlformats.org/drawingml/2006/picture">
+                  <pic:nvPicPr>
+                    <pic:cNvPr id="0" name="Picture 1" descr="Ver las imágenes de origen"/>
+                    <pic:cNvPicPr>
+                      <a:picLocks noChangeAspect="1" noChangeArrowheads="1"/>
+                    </pic:cNvPicPr>
+                  </pic:nvPicPr>
+                  <pic:blipFill>
+                    <a:blip r:embed="rId26">
+                      <a:extLst>
+                        <a:ext uri="{28A0092B-C50C-407E-A947-70E740481C1C}">
+                          <a14:useLocalDpi xmlns:a14="http://schemas.microsoft.com/office/drawing/2010/main" val="0"/>
+                        </a:ext>
+                      </a:extLst>
+                    </a:blip>
+                    <a:srcRect/>
+                    <a:stretch>
+                      <a:fillRect/>
+                    </a:stretch>
+                  </pic:blipFill>
+                  <pic:spPr bwMode="auto">
+                    <a:xfrm>
+                      <a:off x="0" y="0"/>
+                      <a:ext cx="2676525" cy="2240915"/>
+                    </a:xfrm>
+                    <a:prstGeom prst="rect">
+                      <a:avLst/>
+                    </a:prstGeom>
+                    <a:noFill/>
+                    <a:ln>
+                      <a:noFill/>
+                    </a:ln>
+                  </pic:spPr>
+                </pic:pic>
+              </a:graphicData>
+            </a:graphic>
+            <wp14:sizeRelH relativeFrom="margin">
+              <wp14:pctWidth>0</wp14:pctWidth>
+            </wp14:sizeRelH>
+            <wp14:sizeRelV relativeFrom="margin">
+              <wp14:pctHeight>0</wp14:pctHeight>
+            </wp14:sizeRelV>
+          </wp:anchor>
+        </w:drawing>
+      </w:r>
+    </w:p>
+    <w:p>
+      <w:pPr>
+        <w:jc w:val="both"/>
+        <w:rPr>
+          <w:lang w:val="ca-ES"/>
+        </w:rPr>
+      </w:pPr>
+    </w:p>
+    <w:p>
+      <w:pPr>
+        <w:jc w:val="both"/>
+        <w:rPr>
+          <w:lang w:val="ca-ES"/>
+        </w:rPr>
+      </w:pPr>
+    </w:p>
+    <w:p>
+      <w:pPr>
+        <w:jc w:val="both"/>
+        <w:rPr>
+          <w:lang w:val="ca-ES"/>
+        </w:rPr>
+      </w:pPr>
+    </w:p>
+    <w:p>
+      <w:pPr>
+        <w:jc w:val="both"/>
+        <w:rPr>
+          <w:lang w:val="ca-ES"/>
+        </w:rPr>
+      </w:pPr>
+    </w:p>
+    <w:p>
+      <w:pPr>
+        <w:jc w:val="both"/>
+        <w:rPr>
+          <w:lang w:val="ca-ES"/>
+        </w:rPr>
+      </w:pPr>
+    </w:p>
+    <w:p>
+      <w:pPr>
+        <w:jc w:val="both"/>
+        <w:rPr>
+          <w:lang w:val="ca-ES"/>
+        </w:rPr>
+      </w:pPr>
+    </w:p>
+    <w:p>
+      <w:pPr>
+        <w:jc w:val="both"/>
+        <w:rPr>
+          <w:lang w:val="ca-ES"/>
+        </w:rPr>
+      </w:pPr>
     </w:p>
     <w:p>
       <w:pPr>
         <w:pStyle w:val="Ttulo2"/>
+        <w:jc w:val="both"/>
         <w:rPr>
           <w:lang w:val="ca-ES"/>
         </w:rPr>
@@ -14671,72 +15171,417 @@
     </w:p>
     <w:p>
       <w:pPr>
-        <w:rPr>
-          <w:lang w:val="ca-ES"/>
-        </w:rPr>
-      </w:pPr>
-      <w:r>
-        <w:rPr>
-          <w:lang w:val="ca-ES"/>
-        </w:rPr>
-        <w:t>//</w:t>
+        <w:jc w:val="both"/>
+        <w:rPr>
+          <w:lang w:val="ca-ES"/>
+        </w:rPr>
+      </w:pPr>
+      <w:r>
+        <w:rPr>
+          <w:lang w:val="ca-ES"/>
+        </w:rPr>
+        <w:t>En aquest subapartat analitzarem els resultats obtinguts en les diferents models que hem implementat. Aquests els trobem a les taules de l’inici de l’apartat A.</w:t>
+      </w:r>
+    </w:p>
+    <w:p>
+      <w:pPr>
+        <w:jc w:val="both"/>
+        <w:rPr>
+          <w:lang w:val="ca-ES"/>
+        </w:rPr>
+      </w:pPr>
+      <w:r>
+        <w:rPr>
+          <w:lang w:val="ca-ES"/>
+        </w:rPr>
+        <w:t xml:space="preserve">Com podem observar, els models que hem utilitzat són: </w:t>
+      </w:r>
+      <w:r>
+        <w:rPr>
+          <w:lang w:val="ca-ES"/>
+        </w:rPr>
+        <w:t xml:space="preserve">Perceptró, </w:t>
+      </w:r>
+      <w:r>
+        <w:rPr>
+          <w:lang w:val="ca-ES"/>
+        </w:rPr>
+        <w:t>k-nearest neighbors</w:t>
+      </w:r>
+      <w:r>
+        <w:rPr>
+          <w:lang w:val="ca-ES"/>
+        </w:rPr>
+        <w:t>, d</w:t>
+      </w:r>
+      <w:r>
+        <w:rPr>
+          <w:lang w:val="ca-ES"/>
+        </w:rPr>
+        <w:t>esicio</w:t>
+      </w:r>
+      <w:r>
+        <w:rPr>
+          <w:lang w:val="ca-ES"/>
+        </w:rPr>
+        <w:t xml:space="preserve">n </w:t>
       </w:r>
       <w:proofErr w:type="spellStart"/>
       <w:r>
         <w:rPr>
           <w:lang w:val="ca-ES"/>
         </w:rPr>
-        <w:t>victor</w:t>
+        <w:t>tree</w:t>
       </w:r>
       <w:proofErr w:type="spellEnd"/>
+      <w:r>
+        <w:rPr>
+          <w:lang w:val="ca-ES"/>
+        </w:rPr>
+        <w:t xml:space="preserve">, </w:t>
+      </w:r>
+      <w:proofErr w:type="spellStart"/>
+      <w:r>
+        <w:rPr>
+          <w:lang w:val="ca-ES"/>
+        </w:rPr>
+        <w:t>Random</w:t>
+      </w:r>
+      <w:proofErr w:type="spellEnd"/>
+      <w:r>
+        <w:rPr>
+          <w:lang w:val="ca-ES"/>
+        </w:rPr>
+        <w:t xml:space="preserve"> Forest, Regressió</w:t>
+      </w:r>
+      <w:r>
+        <w:rPr>
+          <w:lang w:val="ca-ES"/>
+        </w:rPr>
+        <w:t xml:space="preserve"> logística i SVM</w:t>
+      </w:r>
+      <w:r>
+        <w:rPr>
+          <w:lang w:val="ca-ES"/>
+        </w:rPr>
+        <w:t>. Apart d’això, per cada model, analitzem els seus resultats si dividim el data set amb diferents percentatges. Altres resultats obtinguts per a cada tipus de model que trobem a les taules els explicarem més endavant.</w:t>
+      </w:r>
+    </w:p>
+    <w:p>
+      <w:pPr>
+        <w:jc w:val="both"/>
+        <w:rPr>
+          <w:lang w:val="ca-ES"/>
+        </w:rPr>
+      </w:pPr>
+      <w:r>
+        <w:rPr>
+          <w:lang w:val="ca-ES"/>
+        </w:rPr>
+        <w:t xml:space="preserve">Executem tots els models amb els seus paràmetres </w:t>
+      </w:r>
+      <w:r>
+        <w:rPr>
+          <w:lang w:val="ca-ES"/>
+        </w:rPr>
+        <w:t>per defecte.</w:t>
+      </w:r>
+    </w:p>
+    <w:p>
+      <w:pPr>
+        <w:jc w:val="both"/>
+        <w:rPr>
+          <w:lang w:val="ca-ES"/>
+        </w:rPr>
+      </w:pPr>
+      <w:r>
+        <w:rPr>
+          <w:lang w:val="ca-ES"/>
+        </w:rPr>
+        <w:t xml:space="preserve">Amb els resultats obtinguts podem afirmar que, per a la nostra base de dades el model que millors resultats ens proporciona es la regressió logística amb una precisió mitja de 95,77%. Tots els altres classificadors donen precisions al voltant de 82 – 83% menys el classificador k-Nearest </w:t>
+      </w:r>
+      <w:r>
+        <w:rPr>
+          <w:lang w:val="ca-ES"/>
+        </w:rPr>
+        <w:t>neighbors</w:t>
+      </w:r>
+      <w:r>
+        <w:rPr>
+          <w:lang w:val="ca-ES"/>
+        </w:rPr>
+        <w:t>, que ens dona uns resultats molt pobres (poc millors que tirar una moneda enlaire).</w:t>
+      </w:r>
+    </w:p>
+    <w:p>
+      <w:pPr>
+        <w:jc w:val="both"/>
+        <w:rPr>
+          <w:lang w:val="ca-ES"/>
+        </w:rPr>
+      </w:pPr>
+      <w:r>
+        <w:rPr>
+          <w:lang w:val="ca-ES"/>
+        </w:rPr>
+        <w:t>Havent fet la prova de dividir les dades en conjunts de mida diferent, observem que el que millors resultats ens proporciona es fer 80% de train i 20% de test. Es lògic aquest resultat ja que, com més dades donem per a entrenar el model, més podrem ajustar el nostre classificador</w:t>
+      </w:r>
+      <w:r>
+        <w:rPr>
+          <w:lang w:val="ca-ES"/>
+        </w:rPr>
+        <w:t xml:space="preserve">. Igualment, no es recomanable utilitzar més del 80% de les dades totals per al conjunt de train perquè podem patir </w:t>
+      </w:r>
+      <w:proofErr w:type="spellStart"/>
+      <w:r>
+        <w:rPr>
+          <w:lang w:val="ca-ES"/>
+        </w:rPr>
+        <w:t>overfitting</w:t>
+      </w:r>
+      <w:proofErr w:type="spellEnd"/>
+      <w:r>
+        <w:rPr>
+          <w:lang w:val="ca-ES"/>
+        </w:rPr>
+        <w:t xml:space="preserve"> fàcilment.</w:t>
+      </w:r>
+    </w:p>
+    <w:p>
+      <w:pPr>
+        <w:jc w:val="both"/>
+        <w:rPr>
+          <w:lang w:val="ca-ES"/>
+        </w:rPr>
+      </w:pPr>
+      <w:r>
+        <w:rPr>
+          <w:lang w:val="ca-ES"/>
+        </w:rPr>
+        <w:t xml:space="preserve"> Aplicar </w:t>
+      </w:r>
+      <w:proofErr w:type="spellStart"/>
+      <w:r>
+        <w:rPr>
+          <w:lang w:val="ca-ES"/>
+        </w:rPr>
+        <w:t>ensemble</w:t>
+      </w:r>
+      <w:proofErr w:type="spellEnd"/>
+      <w:r>
+        <w:rPr>
+          <w:lang w:val="ca-ES"/>
+        </w:rPr>
+        <w:t xml:space="preserve"> amb els mètodes utilitzat no </w:t>
+      </w:r>
+      <w:r>
+        <w:rPr>
+          <w:lang w:val="ca-ES"/>
+        </w:rPr>
+        <w:t xml:space="preserve">tindria cap sentit ja que els </w:t>
+      </w:r>
+      <w:proofErr w:type="spellStart"/>
+      <w:r>
+        <w:rPr>
+          <w:lang w:val="ca-ES"/>
+        </w:rPr>
+        <w:t>ensemble</w:t>
+      </w:r>
+      <w:proofErr w:type="spellEnd"/>
+      <w:r>
+        <w:rPr>
+          <w:lang w:val="ca-ES"/>
+        </w:rPr>
+        <w:t xml:space="preserve"> </w:t>
+      </w:r>
+      <w:proofErr w:type="spellStart"/>
+      <w:r>
+        <w:rPr>
+          <w:lang w:val="ca-ES"/>
+        </w:rPr>
+        <w:t>methods</w:t>
+      </w:r>
+      <w:proofErr w:type="spellEnd"/>
+      <w:r>
+        <w:rPr>
+          <w:lang w:val="ca-ES"/>
+        </w:rPr>
+        <w:t xml:space="preserve"> s’utilitzen amb classificadors molt simples per a formar-ne un de complet. Els nostres classificadors ja són molt complexos i </w:t>
+      </w:r>
+      <w:proofErr w:type="spellStart"/>
+      <w:r>
+        <w:rPr>
+          <w:lang w:val="ca-ES"/>
+        </w:rPr>
+        <w:t>juntar-los</w:t>
+      </w:r>
+      <w:proofErr w:type="spellEnd"/>
+      <w:r>
+        <w:rPr>
+          <w:lang w:val="ca-ES"/>
+        </w:rPr>
+        <w:t xml:space="preserve"> seria molt costós.</w:t>
+      </w:r>
+    </w:p>
+    <w:p>
+      <w:pPr>
+        <w:jc w:val="both"/>
+        <w:rPr>
+          <w:lang w:val="ca-ES"/>
+        </w:rPr>
+      </w:pPr>
     </w:p>
     <w:p>
       <w:pPr>
         <w:pStyle w:val="Ttulo2"/>
+        <w:jc w:val="both"/>
         <w:rPr>
           <w:lang w:val="ca-ES"/>
         </w:rPr>
       </w:pPr>
       <w:bookmarkStart w:id="9" w:name="_Toc88231594"/>
+      <w:r>
+        <w:rPr>
+          <w:lang w:val="ca-ES"/>
+        </w:rPr>
+        <w:lastRenderedPageBreak/>
+        <w:t>Crossvalidation</w:t>
+      </w:r>
+      <w:bookmarkEnd w:id="9"/>
+    </w:p>
+    <w:p>
+      <w:pPr>
+        <w:jc w:val="both"/>
+        <w:rPr>
+          <w:lang w:val="ca-ES"/>
+        </w:rPr>
+      </w:pPr>
+      <w:r>
+        <w:rPr>
+          <w:lang w:val="ca-ES"/>
+        </w:rPr>
+        <w:t>En comptes d’aplicar-ho només en certs models, hem aplicat crossvalidation a tots els implementats. Aquesta tècnica serveix per a analitzar el rendiment del model entrenat utilitzant un conjunt de validació. Aquest conjunt anirà variant en cada iteració ja que hem d’entrenar i validar el model per a cada subconjunt creat. Per exemple, si la nostra k es igual a 7, dividirem el model en 7 parts, 6 per a entrenar i una per a fer la validació. Aquest procés el farem 7 vegades fins que tots els subconjunts hagin estat conjunt de validació. Finalment retornem la mitjana del rendiment del model.</w:t>
+      </w:r>
+    </w:p>
+    <w:p>
+      <w:pPr>
+        <w:jc w:val="both"/>
+        <w:rPr>
+          <w:lang w:val="ca-ES"/>
+        </w:rPr>
+      </w:pPr>
+      <w:r>
+        <w:rPr>
+          <w:lang w:val="ca-ES"/>
+        </w:rPr>
+        <w:t xml:space="preserve">Igual que en els resultats anteriors, el que millor rendiment ens proporciona es la regressió logística amb un màxim de </w:t>
+      </w:r>
+      <w:r>
+        <w:rPr>
+          <w:lang w:val="ca-ES"/>
+        </w:rPr>
+        <w:t>96</w:t>
+      </w:r>
+      <w:r>
+        <w:rPr>
+          <w:lang w:val="ca-ES"/>
+        </w:rPr>
+        <w:t>,</w:t>
+      </w:r>
+      <w:r>
+        <w:rPr>
+          <w:lang w:val="ca-ES"/>
+        </w:rPr>
+        <w:t>35</w:t>
+      </w:r>
+      <w:r>
+        <w:rPr>
+          <w:lang w:val="ca-ES"/>
+        </w:rPr>
+        <w:t>%. De la mateixa manera, tots els altres models han presentat resultats molt similars que en l’apartat anterior.</w:t>
+      </w:r>
+    </w:p>
+    <w:p>
+      <w:pPr>
+        <w:jc w:val="both"/>
+        <w:rPr>
+          <w:lang w:val="ca-ES"/>
+        </w:rPr>
+      </w:pPr>
+      <w:r>
+        <w:rPr>
+          <w:lang w:val="ca-ES"/>
+        </w:rPr>
+        <w:t xml:space="preserve">També, veiem que la </w:t>
+      </w:r>
       <w:proofErr w:type="spellStart"/>
       <w:r>
         <w:rPr>
           <w:lang w:val="ca-ES"/>
         </w:rPr>
-        <w:t>Crossvalidation</w:t>
-      </w:r>
-      <w:bookmarkEnd w:id="9"/>
+        <w:t>score</w:t>
+      </w:r>
       <w:proofErr w:type="spellEnd"/>
-    </w:p>
-    <w:p>
-      <w:pPr>
-        <w:rPr>
-          <w:lang w:val="ca-ES"/>
-        </w:rPr>
-      </w:pPr>
-      <w:r>
-        <w:rPr>
-          <w:lang w:val="ca-ES"/>
-        </w:rPr>
-        <w:t>//</w:t>
+      <w:r>
+        <w:rPr>
+          <w:lang w:val="ca-ES"/>
+        </w:rPr>
+        <w:t xml:space="preserve"> es millor com més dividim el conjunt. Té sentit ja que, com en el cas de dividir el data set en train i test, com més divisions en fem, més dades tindrem per a entrenar el model sobre el conjunt total. Si la k és igual a 2, estarem dividint en 50 – 50 en canvi, si es igual a 6, la nostra divisió serà de 83,33% d’entrenament contra 16,67%.</w:t>
+      </w:r>
+    </w:p>
+    <w:p>
+      <w:pPr>
+        <w:jc w:val="both"/>
+        <w:rPr>
+          <w:lang w:val="ca-ES"/>
+        </w:rPr>
+      </w:pPr>
+      <w:r>
+        <w:rPr>
+          <w:lang w:val="ca-ES"/>
+        </w:rPr>
+        <w:t xml:space="preserve">També hem aplicat la tècnica de </w:t>
       </w:r>
       <w:proofErr w:type="spellStart"/>
       <w:r>
         <w:rPr>
           <w:lang w:val="ca-ES"/>
         </w:rPr>
-        <w:t>victor</w:t>
+        <w:t>leave</w:t>
       </w:r>
       <w:proofErr w:type="spellEnd"/>
+      <w:r>
+        <w:rPr>
+          <w:lang w:val="ca-ES"/>
+        </w:rPr>
+        <w:t xml:space="preserve"> </w:t>
+      </w:r>
+      <w:proofErr w:type="spellStart"/>
+      <w:r>
+        <w:rPr>
+          <w:lang w:val="ca-ES"/>
+        </w:rPr>
+        <w:t>one</w:t>
+      </w:r>
+      <w:proofErr w:type="spellEnd"/>
+      <w:r>
+        <w:rPr>
+          <w:lang w:val="ca-ES"/>
+        </w:rPr>
+        <w:t xml:space="preserve"> out però hem arribat a la conclusió que no és la més eficient en el nostre cas ja que obtenim un resultat similar a l’entrenament bàsic en tots els casos però tarda molt més en ser executat.</w:t>
+      </w:r>
+      <w:bookmarkStart w:id="10" w:name="_GoBack"/>
+      <w:bookmarkEnd w:id="10"/>
     </w:p>
     <w:p>
       <w:pPr>
         <w:pStyle w:val="Ttulo2"/>
-        <w:rPr>
-          <w:lang w:val="ca-ES"/>
-        </w:rPr>
-      </w:pPr>
-      <w:bookmarkStart w:id="10" w:name="_Toc88231595"/>
+        <w:jc w:val="both"/>
+        <w:rPr>
+          <w:lang w:val="ca-ES"/>
+        </w:rPr>
+      </w:pPr>
+      <w:bookmarkStart w:id="11" w:name="_Toc88231595"/>
       <w:proofErr w:type="spellStart"/>
       <w:r>
         <w:rPr>
@@ -14757,65 +15602,13 @@
           <w:lang w:val="ca-ES"/>
         </w:rPr>
         <w:t>Analysis</w:t>
-      </w:r>
-      <w:bookmarkEnd w:id="10"/>
-      <w:proofErr w:type="spellEnd"/>
-    </w:p>
-    <w:p>
-      <w:pPr>
-        <w:rPr>
-          <w:lang w:val="ca-ES"/>
-        </w:rPr>
-      </w:pPr>
-      <w:r>
-        <w:rPr>
-          <w:lang w:val="ca-ES"/>
-        </w:rPr>
-        <w:t>//</w:t>
-      </w:r>
-      <w:proofErr w:type="spellStart"/>
-      <w:r>
-        <w:rPr>
-          <w:lang w:val="ca-ES"/>
-        </w:rPr>
-        <w:t>juankers</w:t>
-      </w:r>
-      <w:proofErr w:type="spellEnd"/>
-    </w:p>
-    <w:p>
-      <w:pPr>
-        <w:pStyle w:val="Ttulo2"/>
-        <w:rPr>
-          <w:lang w:val="ca-ES"/>
-        </w:rPr>
-      </w:pPr>
-      <w:bookmarkStart w:id="11" w:name="_Toc88231596"/>
-      <w:proofErr w:type="spellStart"/>
-      <w:r>
-        <w:rPr>
-          <w:lang w:val="ca-ES"/>
-        </w:rPr>
-        <w:t>Hyperparameter</w:t>
-      </w:r>
-      <w:proofErr w:type="spellEnd"/>
-      <w:r>
-        <w:rPr>
-          <w:lang w:val="ca-ES"/>
-        </w:rPr>
-        <w:t xml:space="preserve"> </w:t>
-      </w:r>
-      <w:proofErr w:type="spellStart"/>
-      <w:r>
-        <w:rPr>
-          <w:lang w:val="ca-ES"/>
-        </w:rPr>
-        <w:t>Search</w:t>
       </w:r>
       <w:bookmarkEnd w:id="11"/>
       <w:proofErr w:type="spellEnd"/>
     </w:p>
     <w:p>
       <w:pPr>
+        <w:jc w:val="both"/>
         <w:rPr>
           <w:lang w:val="ca-ES"/>
         </w:rPr>
@@ -14837,6 +15630,62 @@
     </w:p>
     <w:p>
       <w:pPr>
+        <w:pStyle w:val="Ttulo2"/>
+        <w:jc w:val="both"/>
+        <w:rPr>
+          <w:lang w:val="ca-ES"/>
+        </w:rPr>
+      </w:pPr>
+      <w:bookmarkStart w:id="12" w:name="_Toc88231596"/>
+      <w:proofErr w:type="spellStart"/>
+      <w:r>
+        <w:rPr>
+          <w:lang w:val="ca-ES"/>
+        </w:rPr>
+        <w:t>Hyperparameter</w:t>
+      </w:r>
+      <w:proofErr w:type="spellEnd"/>
+      <w:r>
+        <w:rPr>
+          <w:lang w:val="ca-ES"/>
+        </w:rPr>
+        <w:t xml:space="preserve"> </w:t>
+      </w:r>
+      <w:proofErr w:type="spellStart"/>
+      <w:r>
+        <w:rPr>
+          <w:lang w:val="ca-ES"/>
+        </w:rPr>
+        <w:t>Search</w:t>
+      </w:r>
+      <w:bookmarkEnd w:id="12"/>
+      <w:proofErr w:type="spellEnd"/>
+    </w:p>
+    <w:p>
+      <w:pPr>
+        <w:jc w:val="both"/>
+        <w:rPr>
+          <w:lang w:val="ca-ES"/>
+        </w:rPr>
+      </w:pPr>
+      <w:r>
+        <w:rPr>
+          <w:lang w:val="ca-ES"/>
+        </w:rPr>
+        <w:t>//</w:t>
+      </w:r>
+      <w:proofErr w:type="spellStart"/>
+      <w:r>
+        <w:rPr>
+          <w:lang w:val="ca-ES"/>
+        </w:rPr>
+        <w:t>juankers</w:t>
+      </w:r>
+      <w:proofErr w:type="spellEnd"/>
+    </w:p>
+    <w:p>
+      <w:pPr>
+        <w:jc w:val="both"/>
         <w:rPr>
           <w:lang w:val="ca-ES"/>
         </w:rPr>
@@ -14845,6 +15694,7 @@
     <w:p>
       <w:pPr>
         <w:pStyle w:val="Ttulo1"/>
+        <w:jc w:val="both"/>
         <w:rPr>
           <w:lang w:val="ca-ES"/>
         </w:rPr>
@@ -14858,6 +15708,7 @@
     </w:p>
     <w:p>
       <w:pPr>
+        <w:jc w:val="both"/>
         <w:rPr>
           <w:lang w:val="ca-ES"/>
         </w:rPr>
@@ -14880,10 +15731,16 @@
         <w:rPr>
           <w:lang w:val="ca-ES"/>
         </w:rPr>
-        <w:t xml:space="preserve"> o alvaro</w:t>
-      </w:r>
-      <w:bookmarkStart w:id="12" w:name="_GoBack"/>
-      <w:bookmarkEnd w:id="12"/>
+        <w:t xml:space="preserve"> o </w:t>
+      </w:r>
+      <w:proofErr w:type="spellStart"/>
+      <w:r>
+        <w:rPr>
+          <w:lang w:val="ca-ES"/>
+        </w:rPr>
+        <w:t>alvaro</w:t>
+      </w:r>
+      <w:proofErr w:type="spellEnd"/>
     </w:p>
     <w:sectPr>
       <w:pgSz w:w="11906" w:h="16838"/>
@@ -15595,7 +16452,6 @@
   <w:style w:type="character" w:default="1" w:styleId="Fuentedeprrafopredeter">
     <w:name w:val="Default Paragraph Font"/>
     <w:uiPriority w:val="1"/>
-    <w:semiHidden/>
     <w:unhideWhenUsed/>
   </w:style>
   <w:style w:type="table" w:default="1" w:styleId="Tablanormal">
@@ -16152,7 +17008,7 @@
 </file>
 
 <file path=customXml/itemProps1.xml><?xml version="1.0" encoding="utf-8"?>
-<ds:datastoreItem xmlns:ds="http://schemas.openxmlformats.org/officeDocument/2006/customXml" ds:itemID="{DCB832AE-60CD-44EB-A6FD-832CA98815F9}">
+<ds:datastoreItem xmlns:ds="http://schemas.openxmlformats.org/officeDocument/2006/customXml" ds:itemID="{DDBFB0CE-5A53-4A73-B6C6-7763D967EB37}">
   <ds:schemaRefs>
     <ds:schemaRef ds:uri="http://schemas.openxmlformats.org/officeDocument/2006/bibliography"/>
   </ds:schemaRefs>

</xml_diff>